<commit_message>
+3 objekty + second obj + začátek animace
</commit_message>
<xml_diff>
--- a/Pozadavky_PGRF3_2022_Task1.docx
+++ b/Pozadavky_PGRF3_2022_Task1.docx
@@ -798,7 +798,7 @@
                 <w:highlight w:val="yellow"/>
                 <w:lang w:eastAsia="cs-CZ"/>
               </w:rPr>
-              <w:t>0,5</w:t>
+              <w:t>1</w:t>
             </w:r>
           </w:p>
         </w:tc>
@@ -923,7 +923,7 @@
                 <w:highlight w:val="yellow"/>
                 <w:lang w:eastAsia="cs-CZ"/>
               </w:rPr>
-              <w:t>0,5</w:t>
+              <w:t>1</w:t>
             </w:r>
           </w:p>
         </w:tc>
@@ -1077,6 +1077,15 @@
                 <w:lang w:eastAsia="cs-CZ"/>
               </w:rPr>
             </w:pPr>
+            <w:r>
+              <w:rPr>
+                <w:rFonts w:ascii="Times New Roman" w:eastAsia="Times New Roman" w:hAnsi="Times New Roman" w:cs="Times New Roman"/>
+                <w:sz w:val="20"/>
+                <w:szCs w:val="20"/>
+                <w:lang w:eastAsia="cs-CZ"/>
+              </w:rPr>
+              <w:t>Je jich 5</w:t>
+            </w:r>
           </w:p>
         </w:tc>
       </w:tr>

</xml_diff>

<commit_message>
Animace, ale rozbitý secondObj
</commit_message>
<xml_diff>
--- a/Pozadavky_PGRF3_2022_Task1.docx
+++ b/Pozadavky_PGRF3_2022_Task1.docx
@@ -1,10 +1,10 @@
 
 <file path=word/document.xml><?xml version="1.0" encoding="utf-8"?>
-<w:document xmlns:wpc="http://schemas.microsoft.com/office/word/2010/wordprocessingCanvas" xmlns:cx="http://schemas.microsoft.com/office/drawing/2014/chartex" xmlns:cx1="http://schemas.microsoft.com/office/drawing/2015/9/8/chartex" xmlns:cx2="http://schemas.microsoft.com/office/drawing/2015/10/21/chartex" xmlns:cx3="http://schemas.microsoft.com/office/drawing/2016/5/9/chartex" xmlns:cx4="http://schemas.microsoft.com/office/drawing/2016/5/10/chartex" xmlns:cx5="http://schemas.microsoft.com/office/drawing/2016/5/11/chartex" xmlns:cx6="http://schemas.microsoft.com/office/drawing/2016/5/12/chartex" xmlns:cx7="http://schemas.microsoft.com/office/drawing/2016/5/13/chartex" xmlns:cx8="http://schemas.microsoft.com/office/drawing/2016/5/14/chartex" xmlns:mc="http://schemas.openxmlformats.org/markup-compatibility/2006" xmlns:aink="http://schemas.microsoft.com/office/drawing/2016/ink" xmlns:am3d="http://schemas.microsoft.com/office/drawing/2017/model3d" xmlns:o="urn:schemas-microsoft-com:office:office" xmlns:oel="http://schemas.microsoft.com/office/2019/extlst" xmlns:r="http://schemas.openxmlformats.org/officeDocument/2006/relationships" xmlns:m="http://schemas.openxmlformats.org/officeDocument/2006/math" xmlns:v="urn:schemas-microsoft-com:vml" xmlns:wp14="http://schemas.microsoft.com/office/word/2010/wordprocessingDrawing" xmlns:wp="http://schemas.openxmlformats.org/drawingml/2006/wordprocessingDrawing" xmlns:w10="urn:schemas-microsoft-com:office:word" xmlns:w="http://schemas.openxmlformats.org/wordprocessingml/2006/main" xmlns:w14="http://schemas.microsoft.com/office/word/2010/wordml" xmlns:w15="http://schemas.microsoft.com/office/word/2012/wordml" xmlns:w16cex="http://schemas.microsoft.com/office/word/2018/wordml/cex" xmlns:w16cid="http://schemas.microsoft.com/office/word/2016/wordml/cid" xmlns:w16="http://schemas.microsoft.com/office/word/2018/wordml" xmlns:w16sdtdh="http://schemas.microsoft.com/office/word/2020/wordml/sdtdatahash" xmlns:w16se="http://schemas.microsoft.com/office/word/2015/wordml/symex" xmlns:wpg="http://schemas.microsoft.com/office/word/2010/wordprocessingGroup" xmlns:wpi="http://schemas.microsoft.com/office/word/2010/wordprocessingInk" xmlns:wne="http://schemas.microsoft.com/office/word/2006/wordml" xmlns:wps="http://schemas.microsoft.com/office/word/2010/wordprocessingShape" mc:Ignorable="w14 w15 w16se w16cid w16 w16cex w16sdtdh wp14">
+<w:document xmlns:wpc="http://schemas.microsoft.com/office/word/2010/wordprocessingCanvas" xmlns:cx="http://schemas.microsoft.com/office/drawing/2014/chartex" xmlns:cx1="http://schemas.microsoft.com/office/drawing/2015/9/8/chartex" xmlns:cx2="http://schemas.microsoft.com/office/drawing/2015/10/21/chartex" xmlns:cx3="http://schemas.microsoft.com/office/drawing/2016/5/9/chartex" xmlns:cx4="http://schemas.microsoft.com/office/drawing/2016/5/10/chartex" xmlns:cx5="http://schemas.microsoft.com/office/drawing/2016/5/11/chartex" xmlns:cx6="http://schemas.microsoft.com/office/drawing/2016/5/12/chartex" xmlns:cx7="http://schemas.microsoft.com/office/drawing/2016/5/13/chartex" xmlns:cx8="http://schemas.microsoft.com/office/drawing/2016/5/14/chartex" xmlns:mc="http://schemas.openxmlformats.org/markup-compatibility/2006" xmlns:aink="http://schemas.microsoft.com/office/drawing/2016/ink" xmlns:am3d="http://schemas.microsoft.com/office/drawing/2017/model3d" xmlns:o="urn:schemas-microsoft-com:office:office" xmlns:r="http://schemas.openxmlformats.org/officeDocument/2006/relationships" xmlns:m="http://schemas.openxmlformats.org/officeDocument/2006/math" xmlns:v="urn:schemas-microsoft-com:vml" xmlns:wp14="http://schemas.microsoft.com/office/word/2010/wordprocessingDrawing" xmlns:wp="http://schemas.openxmlformats.org/drawingml/2006/wordprocessingDrawing" xmlns:w10="urn:schemas-microsoft-com:office:word" xmlns:w="http://schemas.openxmlformats.org/wordprocessingml/2006/main" xmlns:w14="http://schemas.microsoft.com/office/word/2010/wordml" xmlns:w15="http://schemas.microsoft.com/office/word/2012/wordml" xmlns:w16cex="http://schemas.microsoft.com/office/word/2018/wordml/cex" xmlns:w16cid="http://schemas.microsoft.com/office/word/2016/wordml/cid" xmlns:w16="http://schemas.microsoft.com/office/word/2018/wordml" xmlns:w16sdtdh="http://schemas.microsoft.com/office/word/2020/wordml/sdtdatahash" xmlns:w16se="http://schemas.microsoft.com/office/word/2015/wordml/symex" xmlns:wpg="http://schemas.microsoft.com/office/word/2010/wordprocessingGroup" xmlns:wpi="http://schemas.microsoft.com/office/word/2010/wordprocessingInk" xmlns:wne="http://schemas.microsoft.com/office/word/2006/wordml" xmlns:wps="http://schemas.microsoft.com/office/word/2010/wordprocessingShape" mc:Ignorable="w14 w15 w16se w16cid w16 w16cex w16sdtdh wp14">
   <w:body>
     <w:tbl>
       <w:tblPr>
-        <w:tblStyle w:val="Tabulkasmkou3"/>
+        <w:tblStyle w:val="GridTable3"/>
         <w:tblW w:w="10903" w:type="dxa"/>
         <w:tblBorders>
           <w:top w:val="single" w:sz="4" w:space="0" w:color="auto"/>
@@ -108,29 +108,7 @@
                 <w:lang w:eastAsia="cs-CZ"/>
               </w:rPr>
               <w:br/>
-              <w:t xml:space="preserve">(hodnota od 0 do 1 odpovídá 0 až </w:t>
-            </w:r>
-            <w:proofErr w:type="gramStart"/>
-            <w:r>
-              <w:rPr>
-                <w:rFonts w:ascii="Arial" w:eastAsia="Times New Roman" w:hAnsi="Arial" w:cs="Arial"/>
-                <w:b w:val="0"/>
-                <w:sz w:val="20"/>
-                <w:szCs w:val="24"/>
-                <w:lang w:eastAsia="cs-CZ"/>
-              </w:rPr>
-              <w:t>100%</w:t>
-            </w:r>
-            <w:proofErr w:type="gramEnd"/>
-            <w:r>
-              <w:rPr>
-                <w:rFonts w:ascii="Arial" w:eastAsia="Times New Roman" w:hAnsi="Arial" w:cs="Arial"/>
-                <w:b w:val="0"/>
-                <w:sz w:val="20"/>
-                <w:szCs w:val="24"/>
-                <w:lang w:eastAsia="cs-CZ"/>
-              </w:rPr>
-              <w:t>)</w:t>
+              <w:t>(hodnota od 0 do 1 odpovídá 0 až 100%)</w:t>
             </w:r>
           </w:p>
         </w:tc>
@@ -343,20 +321,8 @@
                 <w:szCs w:val="24"/>
                 <w:lang w:eastAsia="cs-CZ"/>
               </w:rPr>
-              <w:t xml:space="preserve">Reprezentace </w:t>
-            </w:r>
-            <w:proofErr w:type="spellStart"/>
-            <w:r>
-              <w:rPr>
-                <w:rFonts w:ascii="Arial" w:eastAsia="Times New Roman" w:hAnsi="Arial" w:cs="Arial"/>
-                <w:i w:val="0"/>
-                <w:sz w:val="20"/>
-                <w:szCs w:val="24"/>
-                <w:lang w:eastAsia="cs-CZ"/>
-              </w:rPr>
-              <w:t>gridu</w:t>
-            </w:r>
-            <w:proofErr w:type="spellEnd"/>
+              <w:t>Reprezentace gridu</w:t>
+            </w:r>
           </w:p>
         </w:tc>
         <w:tc>
@@ -430,6 +396,16 @@
                 <w:lang w:eastAsia="cs-CZ"/>
               </w:rPr>
             </w:pPr>
+            <w:r>
+              <w:rPr>
+                <w:rFonts w:ascii="Times New Roman" w:eastAsia="Times New Roman" w:hAnsi="Times New Roman" w:cs="Times New Roman"/>
+                <w:sz w:val="20"/>
+                <w:szCs w:val="20"/>
+                <w:highlight w:val="yellow"/>
+                <w:lang w:eastAsia="cs-CZ"/>
+              </w:rPr>
+              <w:t>I</w:t>
+            </w:r>
           </w:p>
         </w:tc>
         <w:tc>
@@ -447,15 +423,6 @@
                 <w:lang w:eastAsia="cs-CZ"/>
               </w:rPr>
             </w:pPr>
-            <w:r>
-              <w:rPr>
-                <w:rFonts w:ascii="Times New Roman" w:eastAsia="Times New Roman" w:hAnsi="Times New Roman" w:cs="Times New Roman"/>
-                <w:sz w:val="20"/>
-                <w:szCs w:val="20"/>
-                <w:lang w:eastAsia="cs-CZ"/>
-              </w:rPr>
-              <w:t>I</w:t>
-            </w:r>
           </w:p>
         </w:tc>
       </w:tr>
@@ -557,6 +524,16 @@
                 <w:lang w:eastAsia="cs-CZ"/>
               </w:rPr>
             </w:pPr>
+            <w:r>
+              <w:rPr>
+                <w:rFonts w:ascii="Times New Roman" w:eastAsia="Times New Roman" w:hAnsi="Times New Roman" w:cs="Times New Roman"/>
+                <w:sz w:val="20"/>
+                <w:szCs w:val="20"/>
+                <w:highlight w:val="yellow"/>
+                <w:lang w:eastAsia="cs-CZ"/>
+              </w:rPr>
+              <w:t>U</w:t>
+            </w:r>
           </w:p>
         </w:tc>
         <w:tc>
@@ -574,15 +551,6 @@
                 <w:lang w:eastAsia="cs-CZ"/>
               </w:rPr>
             </w:pPr>
-            <w:r>
-              <w:rPr>
-                <w:rFonts w:ascii="Times New Roman" w:eastAsia="Times New Roman" w:hAnsi="Times New Roman" w:cs="Times New Roman"/>
-                <w:sz w:val="20"/>
-                <w:szCs w:val="20"/>
-                <w:lang w:eastAsia="cs-CZ"/>
-              </w:rPr>
-              <w:t>U</w:t>
-            </w:r>
           </w:p>
         </w:tc>
       </w:tr>
@@ -852,6 +820,16 @@
                 <w:lang w:eastAsia="cs-CZ"/>
               </w:rPr>
             </w:pPr>
+            <w:r>
+              <w:rPr>
+                <w:rFonts w:ascii="Times New Roman" w:eastAsia="Times New Roman" w:hAnsi="Times New Roman" w:cs="Times New Roman"/>
+                <w:sz w:val="20"/>
+                <w:szCs w:val="20"/>
+                <w:highlight w:val="yellow"/>
+                <w:lang w:eastAsia="cs-CZ"/>
+              </w:rPr>
+              <w:t>M</w:t>
+            </w:r>
           </w:p>
         </w:tc>
         <w:tc>
@@ -869,15 +847,6 @@
                 <w:lang w:eastAsia="cs-CZ"/>
               </w:rPr>
             </w:pPr>
-            <w:r>
-              <w:rPr>
-                <w:rFonts w:ascii="Times New Roman" w:eastAsia="Times New Roman" w:hAnsi="Times New Roman" w:cs="Times New Roman"/>
-                <w:sz w:val="20"/>
-                <w:szCs w:val="20"/>
-                <w:lang w:eastAsia="cs-CZ"/>
-              </w:rPr>
-              <w:t>Od každého 1</w:t>
-            </w:r>
           </w:p>
         </w:tc>
       </w:tr>
@@ -977,6 +946,16 @@
                 <w:lang w:eastAsia="cs-CZ"/>
               </w:rPr>
             </w:pPr>
+            <w:r>
+              <w:rPr>
+                <w:rFonts w:ascii="Times New Roman" w:eastAsia="Times New Roman" w:hAnsi="Times New Roman" w:cs="Times New Roman"/>
+                <w:sz w:val="20"/>
+                <w:szCs w:val="20"/>
+                <w:highlight w:val="yellow"/>
+                <w:lang w:eastAsia="cs-CZ"/>
+              </w:rPr>
+              <w:t>M</w:t>
+            </w:r>
           </w:p>
         </w:tc>
         <w:tc>
@@ -1074,7 +1053,7 @@
                 <w:highlight w:val="yellow"/>
                 <w:lang w:eastAsia="cs-CZ"/>
               </w:rPr>
-              <w:t>0,5</w:t>
+              <w:t>1</w:t>
             </w:r>
           </w:p>
         </w:tc>
@@ -1094,6 +1073,16 @@
                 <w:lang w:eastAsia="cs-CZ"/>
               </w:rPr>
             </w:pPr>
+            <w:r>
+              <w:rPr>
+                <w:rFonts w:ascii="Times New Roman" w:eastAsia="Times New Roman" w:hAnsi="Times New Roman" w:cs="Times New Roman"/>
+                <w:sz w:val="20"/>
+                <w:szCs w:val="20"/>
+                <w:highlight w:val="yellow"/>
+                <w:lang w:eastAsia="cs-CZ"/>
+              </w:rPr>
+              <w:t>M</w:t>
+            </w:r>
           </w:p>
         </w:tc>
         <w:tc>
@@ -1118,7 +1107,16 @@
                 <w:szCs w:val="20"/>
                 <w:lang w:eastAsia="cs-CZ"/>
               </w:rPr>
-              <w:t>Je jich 5</w:t>
+              <w:t xml:space="preserve">Je jich </w:t>
+            </w:r>
+            <w:r>
+              <w:rPr>
+                <w:rFonts w:ascii="Times New Roman" w:eastAsia="Times New Roman" w:hAnsi="Times New Roman" w:cs="Times New Roman"/>
+                <w:sz w:val="20"/>
+                <w:szCs w:val="20"/>
+                <w:lang w:eastAsia="cs-CZ"/>
+              </w:rPr>
+              <w:t>6</w:t>
             </w:r>
           </w:p>
         </w:tc>
@@ -1889,45 +1887,14 @@
                 <w:lang w:eastAsia="cs-CZ"/>
               </w:rPr>
             </w:pPr>
-            <w:proofErr w:type="spellStart"/>
-            <w:r>
-              <w:rPr>
-                <w:rFonts w:ascii="Times New Roman" w:eastAsia="Times New Roman" w:hAnsi="Times New Roman" w:cs="Times New Roman"/>
-                <w:sz w:val="20"/>
-                <w:szCs w:val="20"/>
-                <w:lang w:eastAsia="cs-CZ"/>
-              </w:rPr>
-              <w:t>Persp</w:t>
-            </w:r>
-            <w:proofErr w:type="spellEnd"/>
-            <w:r>
-              <w:rPr>
-                <w:rFonts w:ascii="Times New Roman" w:eastAsia="Times New Roman" w:hAnsi="Times New Roman" w:cs="Times New Roman"/>
-                <w:sz w:val="20"/>
-                <w:szCs w:val="20"/>
-                <w:lang w:eastAsia="cs-CZ"/>
-              </w:rPr>
-              <w:t xml:space="preserve">. P; </w:t>
-            </w:r>
-            <w:proofErr w:type="spellStart"/>
-            <w:r>
-              <w:rPr>
-                <w:rFonts w:ascii="Times New Roman" w:eastAsia="Times New Roman" w:hAnsi="Times New Roman" w:cs="Times New Roman"/>
-                <w:sz w:val="20"/>
-                <w:szCs w:val="20"/>
-                <w:lang w:eastAsia="cs-CZ"/>
-              </w:rPr>
-              <w:t>Orto</w:t>
-            </w:r>
-            <w:proofErr w:type="spellEnd"/>
-            <w:r>
-              <w:rPr>
-                <w:rFonts w:ascii="Times New Roman" w:eastAsia="Times New Roman" w:hAnsi="Times New Roman" w:cs="Times New Roman"/>
-                <w:sz w:val="20"/>
-                <w:szCs w:val="20"/>
-                <w:lang w:eastAsia="cs-CZ"/>
-              </w:rPr>
-              <w:t>. O</w:t>
+            <w:r>
+              <w:rPr>
+                <w:rFonts w:ascii="Times New Roman" w:eastAsia="Times New Roman" w:hAnsi="Times New Roman" w:cs="Times New Roman"/>
+                <w:sz w:val="20"/>
+                <w:szCs w:val="20"/>
+                <w:lang w:eastAsia="cs-CZ"/>
+              </w:rPr>
+              <w:t>Persp. P; Orto. O</w:t>
             </w:r>
           </w:p>
         </w:tc>
@@ -2246,27 +2213,7 @@
                 <w:szCs w:val="24"/>
                 <w:lang w:eastAsia="cs-CZ"/>
               </w:rPr>
-              <w:t xml:space="preserve">Pozice </w:t>
-            </w:r>
-            <w:proofErr w:type="spellStart"/>
-            <w:r>
-              <w:rPr>
-                <w:rFonts w:ascii="Arial" w:eastAsia="Times New Roman" w:hAnsi="Arial" w:cs="Arial"/>
-                <w:sz w:val="20"/>
-                <w:szCs w:val="24"/>
-                <w:lang w:eastAsia="cs-CZ"/>
-              </w:rPr>
-              <w:t>xyz</w:t>
-            </w:r>
-            <w:proofErr w:type="spellEnd"/>
-            <w:r>
-              <w:rPr>
-                <w:rFonts w:ascii="Arial" w:eastAsia="Times New Roman" w:hAnsi="Arial" w:cs="Arial"/>
-                <w:sz w:val="20"/>
-                <w:szCs w:val="24"/>
-                <w:lang w:eastAsia="cs-CZ"/>
-              </w:rPr>
-              <w:t xml:space="preserve"> – v souřadnicích pozorovatele</w:t>
+              <w:t>Pozice xyz – v souřadnicích pozorovatele</w:t>
             </w:r>
           </w:p>
         </w:tc>
@@ -2388,27 +2335,7 @@
                 <w:szCs w:val="24"/>
                 <w:lang w:eastAsia="cs-CZ"/>
               </w:rPr>
-              <w:t>Hloubka – informace v </w:t>
-            </w:r>
-            <w:proofErr w:type="spellStart"/>
-            <w:r>
-              <w:rPr>
-                <w:rFonts w:ascii="Arial" w:eastAsia="Times New Roman" w:hAnsi="Arial" w:cs="Arial"/>
-                <w:sz w:val="20"/>
-                <w:szCs w:val="24"/>
-                <w:lang w:eastAsia="cs-CZ"/>
-              </w:rPr>
-              <w:t>depth</w:t>
-            </w:r>
-            <w:proofErr w:type="spellEnd"/>
-            <w:r>
-              <w:rPr>
-                <w:rFonts w:ascii="Arial" w:eastAsia="Times New Roman" w:hAnsi="Arial" w:cs="Arial"/>
-                <w:sz w:val="20"/>
-                <w:szCs w:val="24"/>
-                <w:lang w:eastAsia="cs-CZ"/>
-              </w:rPr>
-              <w:t xml:space="preserve"> bufferu</w:t>
+              <w:t>Hloubka – informace v depth bufferu</w:t>
             </w:r>
           </w:p>
         </w:tc>
@@ -2527,27 +2454,7 @@
                 <w:szCs w:val="24"/>
                 <w:lang w:eastAsia="cs-CZ"/>
               </w:rPr>
-              <w:t xml:space="preserve">Normála </w:t>
-            </w:r>
-            <w:proofErr w:type="spellStart"/>
-            <w:r>
-              <w:rPr>
-                <w:rFonts w:ascii="Arial" w:eastAsia="Times New Roman" w:hAnsi="Arial" w:cs="Arial"/>
-                <w:sz w:val="20"/>
-                <w:szCs w:val="24"/>
-                <w:lang w:eastAsia="cs-CZ"/>
-              </w:rPr>
-              <w:t>xyz</w:t>
-            </w:r>
-            <w:proofErr w:type="spellEnd"/>
-            <w:r>
-              <w:rPr>
-                <w:rFonts w:ascii="Arial" w:eastAsia="Times New Roman" w:hAnsi="Arial" w:cs="Arial"/>
-                <w:sz w:val="20"/>
-                <w:szCs w:val="24"/>
-                <w:lang w:eastAsia="cs-CZ"/>
-              </w:rPr>
-              <w:t xml:space="preserve"> </w:t>
+              <w:t xml:space="preserve">Normála xyz </w:t>
             </w:r>
             <w:r>
               <w:rPr>
@@ -2692,19 +2599,8 @@
                 <w:szCs w:val="24"/>
                 <w:lang w:eastAsia="cs-CZ"/>
               </w:rPr>
-              <w:t xml:space="preserve">Mapovaná textura </w:t>
-            </w:r>
-            <w:proofErr w:type="spellStart"/>
-            <w:r>
-              <w:rPr>
-                <w:rFonts w:ascii="Arial" w:eastAsia="Times New Roman" w:hAnsi="Arial" w:cs="Arial"/>
-                <w:sz w:val="20"/>
-                <w:szCs w:val="24"/>
-                <w:lang w:eastAsia="cs-CZ"/>
-              </w:rPr>
-              <w:t>rgba</w:t>
-            </w:r>
-            <w:proofErr w:type="spellEnd"/>
+              <w:t>Mapovaná textura rgba</w:t>
+            </w:r>
           </w:p>
         </w:tc>
         <w:tc>
@@ -2824,19 +2720,8 @@
                 <w:szCs w:val="24"/>
                 <w:lang w:eastAsia="cs-CZ"/>
               </w:rPr>
-              <w:t xml:space="preserve">Souřadnice do textury </w:t>
-            </w:r>
-            <w:proofErr w:type="spellStart"/>
-            <w:r>
-              <w:rPr>
-                <w:rFonts w:ascii="Arial" w:eastAsia="Times New Roman" w:hAnsi="Arial" w:cs="Arial"/>
-                <w:sz w:val="20"/>
-                <w:szCs w:val="24"/>
-                <w:lang w:eastAsia="cs-CZ"/>
-              </w:rPr>
-              <w:t>uv</w:t>
-            </w:r>
-            <w:proofErr w:type="spellEnd"/>
+              <w:t>Souřadnice do textury uv</w:t>
+            </w:r>
           </w:p>
         </w:tc>
         <w:tc>
@@ -4356,6 +4241,16 @@
                 <w:lang w:eastAsia="cs-CZ"/>
               </w:rPr>
             </w:pPr>
+            <w:r>
+              <w:rPr>
+                <w:rFonts w:ascii="Times New Roman" w:eastAsia="Times New Roman" w:hAnsi="Times New Roman" w:cs="Times New Roman"/>
+                <w:sz w:val="20"/>
+                <w:szCs w:val="20"/>
+                <w:highlight w:val="yellow"/>
+                <w:lang w:eastAsia="cs-CZ"/>
+              </w:rPr>
+              <w:t>1</w:t>
+            </w:r>
           </w:p>
         </w:tc>
         <w:tc>
@@ -4647,7 +4542,6 @@
               </w:rPr>
               <w:t xml:space="preserve"> </w:t>
             </w:r>
-            <w:proofErr w:type="spellStart"/>
             <w:r>
               <w:rPr>
                 <w:rFonts w:ascii="Arial" w:eastAsia="Times New Roman" w:hAnsi="Arial" w:cs="Arial"/>
@@ -4656,31 +4550,8 @@
                 <w:szCs w:val="24"/>
                 <w:lang w:eastAsia="cs-CZ"/>
               </w:rPr>
-              <w:t>Normal</w:t>
-            </w:r>
-            <w:proofErr w:type="spellEnd"/>
-            <w:r>
-              <w:rPr>
-                <w:rFonts w:ascii="Arial" w:eastAsia="Times New Roman" w:hAnsi="Arial" w:cs="Arial"/>
-                <w:i w:val="0"/>
-                <w:sz w:val="20"/>
-                <w:szCs w:val="24"/>
-                <w:lang w:eastAsia="cs-CZ"/>
-              </w:rPr>
-              <w:t xml:space="preserve"> </w:t>
-            </w:r>
-            <w:proofErr w:type="spellStart"/>
-            <w:r>
-              <w:rPr>
-                <w:rFonts w:ascii="Arial" w:eastAsia="Times New Roman" w:hAnsi="Arial" w:cs="Arial"/>
-                <w:i w:val="0"/>
-                <w:sz w:val="20"/>
-                <w:szCs w:val="24"/>
-                <w:lang w:eastAsia="cs-CZ"/>
-              </w:rPr>
-              <w:t>mapping</w:t>
-            </w:r>
-            <w:proofErr w:type="spellEnd"/>
+              <w:t>Normal mapping</w:t>
+            </w:r>
           </w:p>
         </w:tc>
         <w:tc>
@@ -5012,29 +4883,7 @@
                 <w:szCs w:val="24"/>
                 <w:lang w:eastAsia="cs-CZ"/>
               </w:rPr>
-              <w:t xml:space="preserve">Paralax </w:t>
-            </w:r>
-            <w:proofErr w:type="spellStart"/>
-            <w:r>
-              <w:rPr>
-                <w:rFonts w:ascii="Arial" w:eastAsia="Times New Roman" w:hAnsi="Arial" w:cs="Arial"/>
-                <w:i w:val="0"/>
-                <w:sz w:val="20"/>
-                <w:szCs w:val="24"/>
-                <w:lang w:eastAsia="cs-CZ"/>
-              </w:rPr>
-              <w:t>mapping</w:t>
-            </w:r>
-            <w:proofErr w:type="spellEnd"/>
-            <w:r>
-              <w:rPr>
-                <w:rFonts w:ascii="Arial" w:eastAsia="Times New Roman" w:hAnsi="Arial" w:cs="Arial"/>
-                <w:i w:val="0"/>
-                <w:sz w:val="20"/>
-                <w:szCs w:val="24"/>
-                <w:lang w:eastAsia="cs-CZ"/>
-              </w:rPr>
-              <w:t xml:space="preserve"> (bonus)</w:t>
+              <w:t>Paralax mapping (bonus)</w:t>
             </w:r>
           </w:p>
         </w:tc>
@@ -5376,20 +5225,8 @@
                 <w:szCs w:val="24"/>
                 <w:lang w:eastAsia="cs-CZ"/>
               </w:rPr>
-              <w:t xml:space="preserve">pomocí </w:t>
-            </w:r>
-            <w:proofErr w:type="spellStart"/>
-            <w:r>
-              <w:rPr>
-                <w:rFonts w:ascii="Arial" w:eastAsia="Times New Roman" w:hAnsi="Arial" w:cs="Arial"/>
-                <w:i w:val="0"/>
-                <w:sz w:val="20"/>
-                <w:szCs w:val="24"/>
-                <w:lang w:eastAsia="cs-CZ"/>
-              </w:rPr>
-              <w:t>gitu</w:t>
-            </w:r>
-            <w:proofErr w:type="spellEnd"/>
+              <w:t>pomocí gitu</w:t>
+            </w:r>
           </w:p>
         </w:tc>
         <w:tc>
@@ -5554,20 +5391,8 @@
                 <w:szCs w:val="24"/>
                 <w:lang w:eastAsia="cs-CZ"/>
               </w:rPr>
-              <w:t xml:space="preserve">ravidelné komentované </w:t>
-            </w:r>
-            <w:proofErr w:type="spellStart"/>
-            <w:r>
-              <w:rPr>
-                <w:rFonts w:ascii="Arial" w:eastAsia="Times New Roman" w:hAnsi="Arial" w:cs="Arial"/>
-                <w:bCs/>
-                <w:sz w:val="20"/>
-                <w:szCs w:val="24"/>
-                <w:lang w:eastAsia="cs-CZ"/>
-              </w:rPr>
-              <w:t>commity</w:t>
-            </w:r>
-            <w:proofErr w:type="spellEnd"/>
+              <w:t>ravidelné komentované commity</w:t>
+            </w:r>
           </w:p>
         </w:tc>
         <w:tc>
@@ -5761,7 +5586,7 @@
           </w:tcPr>
           <w:p>
             <w:pPr>
-              <w:pStyle w:val="Odstavecseseznamem"/>
+              <w:pStyle w:val="ListParagraph"/>
               <w:ind w:left="765"/>
               <w:cnfStyle w:val="000000000000" w:firstRow="0" w:lastRow="0" w:firstColumn="0" w:lastColumn="0" w:oddVBand="0" w:evenVBand="0" w:oddHBand="0" w:evenHBand="0" w:firstRowFirstColumn="0" w:firstRowLastColumn="0" w:lastRowFirstColumn="0" w:lastRowLastColumn="0"/>
               <w:rPr>
@@ -6081,7 +5906,7 @@
 </file>
 
 <file path=word/numbering.xml><?xml version="1.0" encoding="utf-8"?>
-<w:numbering xmlns:wpc="http://schemas.microsoft.com/office/word/2010/wordprocessingCanvas" xmlns:cx="http://schemas.microsoft.com/office/drawing/2014/chartex" xmlns:cx1="http://schemas.microsoft.com/office/drawing/2015/9/8/chartex" xmlns:cx2="http://schemas.microsoft.com/office/drawing/2015/10/21/chartex" xmlns:cx3="http://schemas.microsoft.com/office/drawing/2016/5/9/chartex" xmlns:cx4="http://schemas.microsoft.com/office/drawing/2016/5/10/chartex" xmlns:cx5="http://schemas.microsoft.com/office/drawing/2016/5/11/chartex" xmlns:cx6="http://schemas.microsoft.com/office/drawing/2016/5/12/chartex" xmlns:cx7="http://schemas.microsoft.com/office/drawing/2016/5/13/chartex" xmlns:cx8="http://schemas.microsoft.com/office/drawing/2016/5/14/chartex" xmlns:mc="http://schemas.openxmlformats.org/markup-compatibility/2006" xmlns:aink="http://schemas.microsoft.com/office/drawing/2016/ink" xmlns:am3d="http://schemas.microsoft.com/office/drawing/2017/model3d" xmlns:o="urn:schemas-microsoft-com:office:office" xmlns:oel="http://schemas.microsoft.com/office/2019/extlst" xmlns:r="http://schemas.openxmlformats.org/officeDocument/2006/relationships" xmlns:m="http://schemas.openxmlformats.org/officeDocument/2006/math" xmlns:v="urn:schemas-microsoft-com:vml" xmlns:wp14="http://schemas.microsoft.com/office/word/2010/wordprocessingDrawing" xmlns:wp="http://schemas.openxmlformats.org/drawingml/2006/wordprocessingDrawing" xmlns:w10="urn:schemas-microsoft-com:office:word" xmlns:w="http://schemas.openxmlformats.org/wordprocessingml/2006/main" xmlns:w14="http://schemas.microsoft.com/office/word/2010/wordml" xmlns:w15="http://schemas.microsoft.com/office/word/2012/wordml" xmlns:w16cex="http://schemas.microsoft.com/office/word/2018/wordml/cex" xmlns:w16cid="http://schemas.microsoft.com/office/word/2016/wordml/cid" xmlns:w16="http://schemas.microsoft.com/office/word/2018/wordml" xmlns:w16sdtdh="http://schemas.microsoft.com/office/word/2020/wordml/sdtdatahash" xmlns:w16se="http://schemas.microsoft.com/office/word/2015/wordml/symex" xmlns:wpg="http://schemas.microsoft.com/office/word/2010/wordprocessingGroup" xmlns:wpi="http://schemas.microsoft.com/office/word/2010/wordprocessingInk" xmlns:wne="http://schemas.microsoft.com/office/word/2006/wordml" xmlns:wps="http://schemas.microsoft.com/office/word/2010/wordprocessingShape" mc:Ignorable="w14 w15 w16se w16cid w16 w16cex w16sdtdh wp14">
+<w:numbering xmlns:wpc="http://schemas.microsoft.com/office/word/2010/wordprocessingCanvas" xmlns:cx="http://schemas.microsoft.com/office/drawing/2014/chartex" xmlns:cx1="http://schemas.microsoft.com/office/drawing/2015/9/8/chartex" xmlns:cx2="http://schemas.microsoft.com/office/drawing/2015/10/21/chartex" xmlns:cx3="http://schemas.microsoft.com/office/drawing/2016/5/9/chartex" xmlns:cx4="http://schemas.microsoft.com/office/drawing/2016/5/10/chartex" xmlns:cx5="http://schemas.microsoft.com/office/drawing/2016/5/11/chartex" xmlns:cx6="http://schemas.microsoft.com/office/drawing/2016/5/12/chartex" xmlns:cx7="http://schemas.microsoft.com/office/drawing/2016/5/13/chartex" xmlns:cx8="http://schemas.microsoft.com/office/drawing/2016/5/14/chartex" xmlns:mc="http://schemas.openxmlformats.org/markup-compatibility/2006" xmlns:aink="http://schemas.microsoft.com/office/drawing/2016/ink" xmlns:am3d="http://schemas.microsoft.com/office/drawing/2017/model3d" xmlns:o="urn:schemas-microsoft-com:office:office" xmlns:r="http://schemas.openxmlformats.org/officeDocument/2006/relationships" xmlns:m="http://schemas.openxmlformats.org/officeDocument/2006/math" xmlns:v="urn:schemas-microsoft-com:vml" xmlns:wp14="http://schemas.microsoft.com/office/word/2010/wordprocessingDrawing" xmlns:wp="http://schemas.openxmlformats.org/drawingml/2006/wordprocessingDrawing" xmlns:w10="urn:schemas-microsoft-com:office:word" xmlns:w="http://schemas.openxmlformats.org/wordprocessingml/2006/main" xmlns:w14="http://schemas.microsoft.com/office/word/2010/wordml" xmlns:w15="http://schemas.microsoft.com/office/word/2012/wordml" xmlns:w16cex="http://schemas.microsoft.com/office/word/2018/wordml/cex" xmlns:w16cid="http://schemas.microsoft.com/office/word/2016/wordml/cid" xmlns:w16="http://schemas.microsoft.com/office/word/2018/wordml" xmlns:w16sdtdh="http://schemas.microsoft.com/office/word/2020/wordml/sdtdatahash" xmlns:w16se="http://schemas.microsoft.com/office/word/2015/wordml/symex" xmlns:wpg="http://schemas.microsoft.com/office/word/2010/wordprocessingGroup" xmlns:wpi="http://schemas.microsoft.com/office/word/2010/wordprocessingInk" xmlns:wne="http://schemas.microsoft.com/office/word/2006/wordml" xmlns:wps="http://schemas.microsoft.com/office/word/2010/wordprocessingShape" mc:Ignorable="w14 w15 w16se w16cid w16 w16cex w16sdtdh wp14">
   <w:abstractNum w:abstractNumId="0" w15:restartNumberingAfterBreak="0">
     <w:nsid w:val="214162BF"/>
     <w:multiLevelType w:val="hybridMultilevel"/>
@@ -6258,10 +6083,10 @@
       </w:pPr>
     </w:lvl>
   </w:abstractNum>
-  <w:num w:numId="1" w16cid:durableId="1447846020">
+  <w:num w:numId="1">
     <w:abstractNumId w:val="1"/>
   </w:num>
-  <w:num w:numId="2" w16cid:durableId="1970699188">
+  <w:num w:numId="2">
     <w:abstractNumId w:val="0"/>
   </w:num>
 </w:numbering>
@@ -6662,17 +6487,17 @@
     <w:lsdException w:name="Unresolved Mention" w:semiHidden="1" w:unhideWhenUsed="1"/>
     <w:lsdException w:name="Smart Link" w:semiHidden="1" w:unhideWhenUsed="1"/>
   </w:latentStyles>
-  <w:style w:type="paragraph" w:default="1" w:styleId="Normln">
+  <w:style w:type="paragraph" w:default="1" w:styleId="Normal">
     <w:name w:val="Normal"/>
     <w:qFormat/>
   </w:style>
-  <w:style w:type="character" w:default="1" w:styleId="Standardnpsmoodstavce">
+  <w:style w:type="character" w:default="1" w:styleId="DefaultParagraphFont">
     <w:name w:val="Default Paragraph Font"/>
     <w:uiPriority w:val="1"/>
     <w:semiHidden/>
     <w:unhideWhenUsed/>
   </w:style>
-  <w:style w:type="table" w:default="1" w:styleId="Normlntabulka">
+  <w:style w:type="table" w:default="1" w:styleId="TableNormal">
     <w:name w:val="Normal Table"/>
     <w:uiPriority w:val="99"/>
     <w:semiHidden/>
@@ -6687,15 +6512,15 @@
       </w:tblCellMar>
     </w:tblPr>
   </w:style>
-  <w:style w:type="numbering" w:default="1" w:styleId="Bezseznamu">
+  <w:style w:type="numbering" w:default="1" w:styleId="NoList">
     <w:name w:val="No List"/>
     <w:uiPriority w:val="99"/>
     <w:semiHidden/>
     <w:unhideWhenUsed/>
   </w:style>
-  <w:style w:type="table" w:styleId="Barevntabulkaseznamu6zvraznn1">
+  <w:style w:type="table" w:styleId="ListTable6Colorful-Accent1">
     <w:name w:val="List Table 6 Colorful Accent 1"/>
-    <w:basedOn w:val="Normlntabulka"/>
+    <w:basedOn w:val="TableNormal"/>
     <w:uiPriority w:val="51"/>
     <w:rsid w:val="00BA3AC7"/>
     <w:pPr>
@@ -6761,9 +6586,9 @@
       </w:tcPr>
     </w:tblStylePr>
   </w:style>
-  <w:style w:type="table" w:styleId="Tabulkasmkou2">
+  <w:style w:type="table" w:styleId="GridTable2">
     <w:name w:val="Grid Table 2"/>
-    <w:basedOn w:val="Normlntabulka"/>
+    <w:basedOn w:val="TableNormal"/>
     <w:uiPriority w:val="47"/>
     <w:rsid w:val="00AA7996"/>
     <w:pPr>
@@ -6836,9 +6661,9 @@
       </w:tcPr>
     </w:tblStylePr>
   </w:style>
-  <w:style w:type="table" w:styleId="Tabulkasmkou2zvraznn1">
+  <w:style w:type="table" w:styleId="GridTable2-Accent1">
     <w:name w:val="Grid Table 2 Accent 1"/>
-    <w:basedOn w:val="Normlntabulka"/>
+    <w:basedOn w:val="TableNormal"/>
     <w:uiPriority w:val="47"/>
     <w:rsid w:val="00C3465A"/>
     <w:pPr>
@@ -6911,9 +6736,9 @@
       </w:tcPr>
     </w:tblStylePr>
   </w:style>
-  <w:style w:type="table" w:styleId="Mkatabulky">
+  <w:style w:type="table" w:styleId="TableGrid">
     <w:name w:val="Table Grid"/>
-    <w:basedOn w:val="Normlntabulka"/>
+    <w:basedOn w:val="TableNormal"/>
     <w:uiPriority w:val="39"/>
     <w:rsid w:val="00C3465A"/>
     <w:pPr>
@@ -6930,9 +6755,9 @@
       </w:tblBorders>
     </w:tblPr>
   </w:style>
-  <w:style w:type="table" w:styleId="Tabulkasmkou3">
+  <w:style w:type="table" w:styleId="GridTable3">
     <w:name w:val="Grid Table 3"/>
-    <w:basedOn w:val="Normlntabulka"/>
+    <w:basedOn w:val="TableNormal"/>
     <w:uiPriority w:val="48"/>
     <w:rsid w:val="00C3465A"/>
     <w:pPr>
@@ -7066,9 +6891,9 @@
       </w:tcPr>
     </w:tblStylePr>
   </w:style>
-  <w:style w:type="paragraph" w:styleId="Odstavecseseznamem">
+  <w:style w:type="paragraph" w:styleId="ListParagraph">
     <w:name w:val="List Paragraph"/>
-    <w:basedOn w:val="Normln"/>
+    <w:basedOn w:val="Normal"/>
     <w:uiPriority w:val="34"/>
     <w:qFormat/>
     <w:rsid w:val="004469C3"/>

</xml_diff>

<commit_message>
Reflektor + doplnění cv8 -> nějaký problém s (post)render
</commit_message>
<xml_diff>
--- a/Pozadavky_PGRF3_2022_Task1.docx
+++ b/Pozadavky_PGRF3_2022_Task1.docx
@@ -1,6 +1,6 @@
 
 <file path=word/document.xml><?xml version="1.0" encoding="utf-8"?>
-<w:document xmlns:wpc="http://schemas.microsoft.com/office/word/2010/wordprocessingCanvas" xmlns:cx="http://schemas.microsoft.com/office/drawing/2014/chartex" xmlns:cx1="http://schemas.microsoft.com/office/drawing/2015/9/8/chartex" xmlns:cx2="http://schemas.microsoft.com/office/drawing/2015/10/21/chartex" xmlns:cx3="http://schemas.microsoft.com/office/drawing/2016/5/9/chartex" xmlns:cx4="http://schemas.microsoft.com/office/drawing/2016/5/10/chartex" xmlns:cx5="http://schemas.microsoft.com/office/drawing/2016/5/11/chartex" xmlns:cx6="http://schemas.microsoft.com/office/drawing/2016/5/12/chartex" xmlns:cx7="http://schemas.microsoft.com/office/drawing/2016/5/13/chartex" xmlns:cx8="http://schemas.microsoft.com/office/drawing/2016/5/14/chartex" xmlns:mc="http://schemas.openxmlformats.org/markup-compatibility/2006" xmlns:aink="http://schemas.microsoft.com/office/drawing/2016/ink" xmlns:am3d="http://schemas.microsoft.com/office/drawing/2017/model3d" xmlns:o="urn:schemas-microsoft-com:office:office" xmlns:r="http://schemas.openxmlformats.org/officeDocument/2006/relationships" xmlns:m="http://schemas.openxmlformats.org/officeDocument/2006/math" xmlns:v="urn:schemas-microsoft-com:vml" xmlns:wp14="http://schemas.microsoft.com/office/word/2010/wordprocessingDrawing" xmlns:wp="http://schemas.openxmlformats.org/drawingml/2006/wordprocessingDrawing" xmlns:w10="urn:schemas-microsoft-com:office:word" xmlns:w="http://schemas.openxmlformats.org/wordprocessingml/2006/main" xmlns:w14="http://schemas.microsoft.com/office/word/2010/wordml" xmlns:w15="http://schemas.microsoft.com/office/word/2012/wordml" xmlns:w16cex="http://schemas.microsoft.com/office/word/2018/wordml/cex" xmlns:w16cid="http://schemas.microsoft.com/office/word/2016/wordml/cid" xmlns:w16="http://schemas.microsoft.com/office/word/2018/wordml" xmlns:w16sdtdh="http://schemas.microsoft.com/office/word/2020/wordml/sdtdatahash" xmlns:w16se="http://schemas.microsoft.com/office/word/2015/wordml/symex" xmlns:wpg="http://schemas.microsoft.com/office/word/2010/wordprocessingGroup" xmlns:wpi="http://schemas.microsoft.com/office/word/2010/wordprocessingInk" xmlns:wne="http://schemas.microsoft.com/office/word/2006/wordml" xmlns:wps="http://schemas.microsoft.com/office/word/2010/wordprocessingShape" mc:Ignorable="w14 w15 w16se w16cid w16 w16cex w16sdtdh wp14">
+<w:document xmlns:wpc="http://schemas.microsoft.com/office/word/2010/wordprocessingCanvas" xmlns:cx="http://schemas.microsoft.com/office/drawing/2014/chartex" xmlns:cx1="http://schemas.microsoft.com/office/drawing/2015/9/8/chartex" xmlns:cx2="http://schemas.microsoft.com/office/drawing/2015/10/21/chartex" xmlns:cx3="http://schemas.microsoft.com/office/drawing/2016/5/9/chartex" xmlns:cx4="http://schemas.microsoft.com/office/drawing/2016/5/10/chartex" xmlns:cx5="http://schemas.microsoft.com/office/drawing/2016/5/11/chartex" xmlns:cx6="http://schemas.microsoft.com/office/drawing/2016/5/12/chartex" xmlns:cx7="http://schemas.microsoft.com/office/drawing/2016/5/13/chartex" xmlns:cx8="http://schemas.microsoft.com/office/drawing/2016/5/14/chartex" xmlns:mc="http://schemas.openxmlformats.org/markup-compatibility/2006" xmlns:aink="http://schemas.microsoft.com/office/drawing/2016/ink" xmlns:am3d="http://schemas.microsoft.com/office/drawing/2017/model3d" xmlns:o="urn:schemas-microsoft-com:office:office" xmlns:oel="http://schemas.microsoft.com/office/2019/extlst" xmlns:r="http://schemas.openxmlformats.org/officeDocument/2006/relationships" xmlns:m="http://schemas.openxmlformats.org/officeDocument/2006/math" xmlns:v="urn:schemas-microsoft-com:vml" xmlns:wp14="http://schemas.microsoft.com/office/word/2010/wordprocessingDrawing" xmlns:wp="http://schemas.openxmlformats.org/drawingml/2006/wordprocessingDrawing" xmlns:w10="urn:schemas-microsoft-com:office:word" xmlns:w="http://schemas.openxmlformats.org/wordprocessingml/2006/main" xmlns:w14="http://schemas.microsoft.com/office/word/2010/wordml" xmlns:w15="http://schemas.microsoft.com/office/word/2012/wordml" xmlns:w16cex="http://schemas.microsoft.com/office/word/2018/wordml/cex" xmlns:w16cid="http://schemas.microsoft.com/office/word/2016/wordml/cid" xmlns:w16="http://schemas.microsoft.com/office/word/2018/wordml" xmlns:w16sdtdh="http://schemas.microsoft.com/office/word/2020/wordml/sdtdatahash" xmlns:w16se="http://schemas.microsoft.com/office/word/2015/wordml/symex" xmlns:wpg="http://schemas.microsoft.com/office/word/2010/wordprocessingGroup" xmlns:wpi="http://schemas.microsoft.com/office/word/2010/wordprocessingInk" xmlns:wne="http://schemas.microsoft.com/office/word/2006/wordml" xmlns:wps="http://schemas.microsoft.com/office/word/2010/wordprocessingShape" mc:Ignorable="w14 w15 w16se w16cid w16 w16cex w16sdtdh wp14">
   <w:body>
     <w:tbl>
       <w:tblPr>
@@ -108,7 +108,29 @@
                 <w:lang w:eastAsia="cs-CZ"/>
               </w:rPr>
               <w:br/>
-              <w:t>(hodnota od 0 do 1 odpovídá 0 až 100%)</w:t>
+              <w:t xml:space="preserve">(hodnota od 0 do 1 odpovídá 0 až </w:t>
+            </w:r>
+            <w:proofErr w:type="gramStart"/>
+            <w:r>
+              <w:rPr>
+                <w:rFonts w:ascii="Arial" w:eastAsia="Times New Roman" w:hAnsi="Arial" w:cs="Arial"/>
+                <w:b w:val="0"/>
+                <w:sz w:val="20"/>
+                <w:szCs w:val="24"/>
+                <w:lang w:eastAsia="cs-CZ"/>
+              </w:rPr>
+              <w:t>100%</w:t>
+            </w:r>
+            <w:proofErr w:type="gramEnd"/>
+            <w:r>
+              <w:rPr>
+                <w:rFonts w:ascii="Arial" w:eastAsia="Times New Roman" w:hAnsi="Arial" w:cs="Arial"/>
+                <w:b w:val="0"/>
+                <w:sz w:val="20"/>
+                <w:szCs w:val="24"/>
+                <w:lang w:eastAsia="cs-CZ"/>
+              </w:rPr>
+              <w:t>)</w:t>
             </w:r>
           </w:p>
         </w:tc>
@@ -321,8 +343,20 @@
                 <w:szCs w:val="24"/>
                 <w:lang w:eastAsia="cs-CZ"/>
               </w:rPr>
-              <w:t>Reprezentace gridu</w:t>
-            </w:r>
+              <w:t xml:space="preserve">Reprezentace </w:t>
+            </w:r>
+            <w:proofErr w:type="spellStart"/>
+            <w:r>
+              <w:rPr>
+                <w:rFonts w:ascii="Arial" w:eastAsia="Times New Roman" w:hAnsi="Arial" w:cs="Arial"/>
+                <w:i w:val="0"/>
+                <w:sz w:val="20"/>
+                <w:szCs w:val="24"/>
+                <w:lang w:eastAsia="cs-CZ"/>
+              </w:rPr>
+              <w:t>gridu</w:t>
+            </w:r>
+            <w:proofErr w:type="spellEnd"/>
           </w:p>
         </w:tc>
         <w:tc>
@@ -1869,14 +1903,45 @@
                 <w:lang w:eastAsia="cs-CZ"/>
               </w:rPr>
             </w:pPr>
-            <w:r>
-              <w:rPr>
-                <w:rFonts w:ascii="Times New Roman" w:eastAsia="Times New Roman" w:hAnsi="Times New Roman" w:cs="Times New Roman"/>
-                <w:sz w:val="20"/>
-                <w:szCs w:val="20"/>
-                <w:lang w:eastAsia="cs-CZ"/>
-              </w:rPr>
-              <w:t>Persp. P; Orto. O</w:t>
+            <w:proofErr w:type="spellStart"/>
+            <w:r>
+              <w:rPr>
+                <w:rFonts w:ascii="Times New Roman" w:eastAsia="Times New Roman" w:hAnsi="Times New Roman" w:cs="Times New Roman"/>
+                <w:sz w:val="20"/>
+                <w:szCs w:val="20"/>
+                <w:lang w:eastAsia="cs-CZ"/>
+              </w:rPr>
+              <w:t>Persp</w:t>
+            </w:r>
+            <w:proofErr w:type="spellEnd"/>
+            <w:r>
+              <w:rPr>
+                <w:rFonts w:ascii="Times New Roman" w:eastAsia="Times New Roman" w:hAnsi="Times New Roman" w:cs="Times New Roman"/>
+                <w:sz w:val="20"/>
+                <w:szCs w:val="20"/>
+                <w:lang w:eastAsia="cs-CZ"/>
+              </w:rPr>
+              <w:t xml:space="preserve">. P; </w:t>
+            </w:r>
+            <w:proofErr w:type="spellStart"/>
+            <w:r>
+              <w:rPr>
+                <w:rFonts w:ascii="Times New Roman" w:eastAsia="Times New Roman" w:hAnsi="Times New Roman" w:cs="Times New Roman"/>
+                <w:sz w:val="20"/>
+                <w:szCs w:val="20"/>
+                <w:lang w:eastAsia="cs-CZ"/>
+              </w:rPr>
+              <w:t>Orto</w:t>
+            </w:r>
+            <w:proofErr w:type="spellEnd"/>
+            <w:r>
+              <w:rPr>
+                <w:rFonts w:ascii="Times New Roman" w:eastAsia="Times New Roman" w:hAnsi="Times New Roman" w:cs="Times New Roman"/>
+                <w:sz w:val="20"/>
+                <w:szCs w:val="20"/>
+                <w:lang w:eastAsia="cs-CZ"/>
+              </w:rPr>
+              <w:t>. O</w:t>
             </w:r>
           </w:p>
         </w:tc>
@@ -2195,7 +2260,27 @@
                 <w:szCs w:val="24"/>
                 <w:lang w:eastAsia="cs-CZ"/>
               </w:rPr>
-              <w:t>Pozice xyz – v souřadnicích pozorovatele</w:t>
+              <w:t xml:space="preserve">Pozice </w:t>
+            </w:r>
+            <w:proofErr w:type="spellStart"/>
+            <w:r>
+              <w:rPr>
+                <w:rFonts w:ascii="Arial" w:eastAsia="Times New Roman" w:hAnsi="Arial" w:cs="Arial"/>
+                <w:sz w:val="20"/>
+                <w:szCs w:val="24"/>
+                <w:lang w:eastAsia="cs-CZ"/>
+              </w:rPr>
+              <w:t>xyz</w:t>
+            </w:r>
+            <w:proofErr w:type="spellEnd"/>
+            <w:r>
+              <w:rPr>
+                <w:rFonts w:ascii="Arial" w:eastAsia="Times New Roman" w:hAnsi="Arial" w:cs="Arial"/>
+                <w:sz w:val="20"/>
+                <w:szCs w:val="24"/>
+                <w:lang w:eastAsia="cs-CZ"/>
+              </w:rPr>
+              <w:t xml:space="preserve"> – v souřadnicích pozorovatele</w:t>
             </w:r>
           </w:p>
         </w:tc>
@@ -2317,7 +2402,27 @@
                 <w:szCs w:val="24"/>
                 <w:lang w:eastAsia="cs-CZ"/>
               </w:rPr>
-              <w:t>Hloubka – informace v depth bufferu</w:t>
+              <w:t>Hloubka – informace v </w:t>
+            </w:r>
+            <w:proofErr w:type="spellStart"/>
+            <w:r>
+              <w:rPr>
+                <w:rFonts w:ascii="Arial" w:eastAsia="Times New Roman" w:hAnsi="Arial" w:cs="Arial"/>
+                <w:sz w:val="20"/>
+                <w:szCs w:val="24"/>
+                <w:lang w:eastAsia="cs-CZ"/>
+              </w:rPr>
+              <w:t>depth</w:t>
+            </w:r>
+            <w:proofErr w:type="spellEnd"/>
+            <w:r>
+              <w:rPr>
+                <w:rFonts w:ascii="Arial" w:eastAsia="Times New Roman" w:hAnsi="Arial" w:cs="Arial"/>
+                <w:sz w:val="20"/>
+                <w:szCs w:val="24"/>
+                <w:lang w:eastAsia="cs-CZ"/>
+              </w:rPr>
+              <w:t xml:space="preserve"> bufferu</w:t>
             </w:r>
           </w:p>
         </w:tc>
@@ -2436,7 +2541,27 @@
                 <w:szCs w:val="24"/>
                 <w:lang w:eastAsia="cs-CZ"/>
               </w:rPr>
-              <w:t xml:space="preserve">Normála xyz </w:t>
+              <w:t xml:space="preserve">Normála </w:t>
+            </w:r>
+            <w:proofErr w:type="spellStart"/>
+            <w:r>
+              <w:rPr>
+                <w:rFonts w:ascii="Arial" w:eastAsia="Times New Roman" w:hAnsi="Arial" w:cs="Arial"/>
+                <w:sz w:val="20"/>
+                <w:szCs w:val="24"/>
+                <w:lang w:eastAsia="cs-CZ"/>
+              </w:rPr>
+              <w:t>xyz</w:t>
+            </w:r>
+            <w:proofErr w:type="spellEnd"/>
+            <w:r>
+              <w:rPr>
+                <w:rFonts w:ascii="Arial" w:eastAsia="Times New Roman" w:hAnsi="Arial" w:cs="Arial"/>
+                <w:sz w:val="20"/>
+                <w:szCs w:val="24"/>
+                <w:lang w:eastAsia="cs-CZ"/>
+              </w:rPr>
+              <w:t xml:space="preserve"> </w:t>
             </w:r>
             <w:r>
               <w:rPr>
@@ -2591,8 +2716,19 @@
                 <w:szCs w:val="24"/>
                 <w:lang w:eastAsia="cs-CZ"/>
               </w:rPr>
-              <w:t>Mapovaná textura rgba</w:t>
-            </w:r>
+              <w:t xml:space="preserve">Mapovaná textura </w:t>
+            </w:r>
+            <w:proofErr w:type="spellStart"/>
+            <w:r>
+              <w:rPr>
+                <w:rFonts w:ascii="Arial" w:eastAsia="Times New Roman" w:hAnsi="Arial" w:cs="Arial"/>
+                <w:sz w:val="20"/>
+                <w:szCs w:val="24"/>
+                <w:lang w:eastAsia="cs-CZ"/>
+              </w:rPr>
+              <w:t>rgba</w:t>
+            </w:r>
+            <w:proofErr w:type="spellEnd"/>
           </w:p>
         </w:tc>
         <w:tc>
@@ -2712,8 +2848,19 @@
                 <w:szCs w:val="24"/>
                 <w:lang w:eastAsia="cs-CZ"/>
               </w:rPr>
-              <w:t>Souřadnice do textury uv</w:t>
-            </w:r>
+              <w:t xml:space="preserve">Souřadnice do textury </w:t>
+            </w:r>
+            <w:proofErr w:type="spellStart"/>
+            <w:r>
+              <w:rPr>
+                <w:rFonts w:ascii="Arial" w:eastAsia="Times New Roman" w:hAnsi="Arial" w:cs="Arial"/>
+                <w:sz w:val="20"/>
+                <w:szCs w:val="24"/>
+                <w:lang w:eastAsia="cs-CZ"/>
+              </w:rPr>
+              <w:t>uv</w:t>
+            </w:r>
+            <w:proofErr w:type="spellEnd"/>
           </w:p>
         </w:tc>
         <w:tc>
@@ -3995,6 +4142,16 @@
                 <w:lang w:eastAsia="cs-CZ"/>
               </w:rPr>
             </w:pPr>
+            <w:r>
+              <w:rPr>
+                <w:rFonts w:ascii="Times New Roman" w:eastAsia="Times New Roman" w:hAnsi="Times New Roman" w:cs="Times New Roman"/>
+                <w:sz w:val="20"/>
+                <w:szCs w:val="20"/>
+                <w:highlight w:val="yellow"/>
+                <w:lang w:eastAsia="cs-CZ"/>
+              </w:rPr>
+              <w:t>1</w:t>
+            </w:r>
           </w:p>
         </w:tc>
         <w:tc>
@@ -4533,6 +4690,7 @@
               </w:rPr>
               <w:t xml:space="preserve"> </w:t>
             </w:r>
+            <w:proofErr w:type="spellStart"/>
             <w:r>
               <w:rPr>
                 <w:rFonts w:ascii="Arial" w:eastAsia="Times New Roman" w:hAnsi="Arial" w:cs="Arial"/>
@@ -4541,8 +4699,31 @@
                 <w:szCs w:val="24"/>
                 <w:lang w:eastAsia="cs-CZ"/>
               </w:rPr>
-              <w:t>Normal mapping</w:t>
-            </w:r>
+              <w:t>Normal</w:t>
+            </w:r>
+            <w:proofErr w:type="spellEnd"/>
+            <w:r>
+              <w:rPr>
+                <w:rFonts w:ascii="Arial" w:eastAsia="Times New Roman" w:hAnsi="Arial" w:cs="Arial"/>
+                <w:i w:val="0"/>
+                <w:sz w:val="20"/>
+                <w:szCs w:val="24"/>
+                <w:lang w:eastAsia="cs-CZ"/>
+              </w:rPr>
+              <w:t xml:space="preserve"> </w:t>
+            </w:r>
+            <w:proofErr w:type="spellStart"/>
+            <w:r>
+              <w:rPr>
+                <w:rFonts w:ascii="Arial" w:eastAsia="Times New Roman" w:hAnsi="Arial" w:cs="Arial"/>
+                <w:i w:val="0"/>
+                <w:sz w:val="20"/>
+                <w:szCs w:val="24"/>
+                <w:lang w:eastAsia="cs-CZ"/>
+              </w:rPr>
+              <w:t>mapping</w:t>
+            </w:r>
+            <w:proofErr w:type="spellEnd"/>
           </w:p>
         </w:tc>
         <w:tc>
@@ -4883,7 +5064,29 @@
                 <w:szCs w:val="24"/>
                 <w:lang w:eastAsia="cs-CZ"/>
               </w:rPr>
-              <w:t>Paralax mapping (bonus)</w:t>
+              <w:t xml:space="preserve">Paralax </w:t>
+            </w:r>
+            <w:proofErr w:type="spellStart"/>
+            <w:r>
+              <w:rPr>
+                <w:rFonts w:ascii="Arial" w:eastAsia="Times New Roman" w:hAnsi="Arial" w:cs="Arial"/>
+                <w:i w:val="0"/>
+                <w:sz w:val="20"/>
+                <w:szCs w:val="24"/>
+                <w:lang w:eastAsia="cs-CZ"/>
+              </w:rPr>
+              <w:t>mapping</w:t>
+            </w:r>
+            <w:proofErr w:type="spellEnd"/>
+            <w:r>
+              <w:rPr>
+                <w:rFonts w:ascii="Arial" w:eastAsia="Times New Roman" w:hAnsi="Arial" w:cs="Arial"/>
+                <w:i w:val="0"/>
+                <w:sz w:val="20"/>
+                <w:szCs w:val="24"/>
+                <w:lang w:eastAsia="cs-CZ"/>
+              </w:rPr>
+              <w:t xml:space="preserve"> (bonus)</w:t>
             </w:r>
           </w:p>
         </w:tc>
@@ -5225,8 +5428,20 @@
                 <w:szCs w:val="24"/>
                 <w:lang w:eastAsia="cs-CZ"/>
               </w:rPr>
-              <w:t>pomocí gitu</w:t>
-            </w:r>
+              <w:t xml:space="preserve">pomocí </w:t>
+            </w:r>
+            <w:proofErr w:type="spellStart"/>
+            <w:r>
+              <w:rPr>
+                <w:rFonts w:ascii="Arial" w:eastAsia="Times New Roman" w:hAnsi="Arial" w:cs="Arial"/>
+                <w:i w:val="0"/>
+                <w:sz w:val="20"/>
+                <w:szCs w:val="24"/>
+                <w:lang w:eastAsia="cs-CZ"/>
+              </w:rPr>
+              <w:t>gitu</w:t>
+            </w:r>
+            <w:proofErr w:type="spellEnd"/>
           </w:p>
         </w:tc>
         <w:tc>
@@ -5391,8 +5606,20 @@
                 <w:szCs w:val="24"/>
                 <w:lang w:eastAsia="cs-CZ"/>
               </w:rPr>
-              <w:t>ravidelné komentované commity</w:t>
-            </w:r>
+              <w:t xml:space="preserve">ravidelné komentované </w:t>
+            </w:r>
+            <w:proofErr w:type="spellStart"/>
+            <w:r>
+              <w:rPr>
+                <w:rFonts w:ascii="Arial" w:eastAsia="Times New Roman" w:hAnsi="Arial" w:cs="Arial"/>
+                <w:bCs/>
+                <w:sz w:val="20"/>
+                <w:szCs w:val="24"/>
+                <w:lang w:eastAsia="cs-CZ"/>
+              </w:rPr>
+              <w:t>commity</w:t>
+            </w:r>
+            <w:proofErr w:type="spellEnd"/>
           </w:p>
         </w:tc>
         <w:tc>
@@ -5906,7 +6133,7 @@
 </file>
 
 <file path=word/numbering.xml><?xml version="1.0" encoding="utf-8"?>
-<w:numbering xmlns:wpc="http://schemas.microsoft.com/office/word/2010/wordprocessingCanvas" xmlns:cx="http://schemas.microsoft.com/office/drawing/2014/chartex" xmlns:cx1="http://schemas.microsoft.com/office/drawing/2015/9/8/chartex" xmlns:cx2="http://schemas.microsoft.com/office/drawing/2015/10/21/chartex" xmlns:cx3="http://schemas.microsoft.com/office/drawing/2016/5/9/chartex" xmlns:cx4="http://schemas.microsoft.com/office/drawing/2016/5/10/chartex" xmlns:cx5="http://schemas.microsoft.com/office/drawing/2016/5/11/chartex" xmlns:cx6="http://schemas.microsoft.com/office/drawing/2016/5/12/chartex" xmlns:cx7="http://schemas.microsoft.com/office/drawing/2016/5/13/chartex" xmlns:cx8="http://schemas.microsoft.com/office/drawing/2016/5/14/chartex" xmlns:mc="http://schemas.openxmlformats.org/markup-compatibility/2006" xmlns:aink="http://schemas.microsoft.com/office/drawing/2016/ink" xmlns:am3d="http://schemas.microsoft.com/office/drawing/2017/model3d" xmlns:o="urn:schemas-microsoft-com:office:office" xmlns:r="http://schemas.openxmlformats.org/officeDocument/2006/relationships" xmlns:m="http://schemas.openxmlformats.org/officeDocument/2006/math" xmlns:v="urn:schemas-microsoft-com:vml" xmlns:wp14="http://schemas.microsoft.com/office/word/2010/wordprocessingDrawing" xmlns:wp="http://schemas.openxmlformats.org/drawingml/2006/wordprocessingDrawing" xmlns:w10="urn:schemas-microsoft-com:office:word" xmlns:w="http://schemas.openxmlformats.org/wordprocessingml/2006/main" xmlns:w14="http://schemas.microsoft.com/office/word/2010/wordml" xmlns:w15="http://schemas.microsoft.com/office/word/2012/wordml" xmlns:w16cex="http://schemas.microsoft.com/office/word/2018/wordml/cex" xmlns:w16cid="http://schemas.microsoft.com/office/word/2016/wordml/cid" xmlns:w16="http://schemas.microsoft.com/office/word/2018/wordml" xmlns:w16sdtdh="http://schemas.microsoft.com/office/word/2020/wordml/sdtdatahash" xmlns:w16se="http://schemas.microsoft.com/office/word/2015/wordml/symex" xmlns:wpg="http://schemas.microsoft.com/office/word/2010/wordprocessingGroup" xmlns:wpi="http://schemas.microsoft.com/office/word/2010/wordprocessingInk" xmlns:wne="http://schemas.microsoft.com/office/word/2006/wordml" xmlns:wps="http://schemas.microsoft.com/office/word/2010/wordprocessingShape" mc:Ignorable="w14 w15 w16se w16cid w16 w16cex w16sdtdh wp14">
+<w:numbering xmlns:wpc="http://schemas.microsoft.com/office/word/2010/wordprocessingCanvas" xmlns:cx="http://schemas.microsoft.com/office/drawing/2014/chartex" xmlns:cx1="http://schemas.microsoft.com/office/drawing/2015/9/8/chartex" xmlns:cx2="http://schemas.microsoft.com/office/drawing/2015/10/21/chartex" xmlns:cx3="http://schemas.microsoft.com/office/drawing/2016/5/9/chartex" xmlns:cx4="http://schemas.microsoft.com/office/drawing/2016/5/10/chartex" xmlns:cx5="http://schemas.microsoft.com/office/drawing/2016/5/11/chartex" xmlns:cx6="http://schemas.microsoft.com/office/drawing/2016/5/12/chartex" xmlns:cx7="http://schemas.microsoft.com/office/drawing/2016/5/13/chartex" xmlns:cx8="http://schemas.microsoft.com/office/drawing/2016/5/14/chartex" xmlns:mc="http://schemas.openxmlformats.org/markup-compatibility/2006" xmlns:aink="http://schemas.microsoft.com/office/drawing/2016/ink" xmlns:am3d="http://schemas.microsoft.com/office/drawing/2017/model3d" xmlns:o="urn:schemas-microsoft-com:office:office" xmlns:oel="http://schemas.microsoft.com/office/2019/extlst" xmlns:r="http://schemas.openxmlformats.org/officeDocument/2006/relationships" xmlns:m="http://schemas.openxmlformats.org/officeDocument/2006/math" xmlns:v="urn:schemas-microsoft-com:vml" xmlns:wp14="http://schemas.microsoft.com/office/word/2010/wordprocessingDrawing" xmlns:wp="http://schemas.openxmlformats.org/drawingml/2006/wordprocessingDrawing" xmlns:w10="urn:schemas-microsoft-com:office:word" xmlns:w="http://schemas.openxmlformats.org/wordprocessingml/2006/main" xmlns:w14="http://schemas.microsoft.com/office/word/2010/wordml" xmlns:w15="http://schemas.microsoft.com/office/word/2012/wordml" xmlns:w16cex="http://schemas.microsoft.com/office/word/2018/wordml/cex" xmlns:w16cid="http://schemas.microsoft.com/office/word/2016/wordml/cid" xmlns:w16="http://schemas.microsoft.com/office/word/2018/wordml" xmlns:w16sdtdh="http://schemas.microsoft.com/office/word/2020/wordml/sdtdatahash" xmlns:w16se="http://schemas.microsoft.com/office/word/2015/wordml/symex" xmlns:wpg="http://schemas.microsoft.com/office/word/2010/wordprocessingGroup" xmlns:wpi="http://schemas.microsoft.com/office/word/2010/wordprocessingInk" xmlns:wne="http://schemas.microsoft.com/office/word/2006/wordml" xmlns:wps="http://schemas.microsoft.com/office/word/2010/wordprocessingShape" mc:Ignorable="w14 w15 w16se w16cid w16 w16cex w16sdtdh wp14">
   <w:abstractNum w:abstractNumId="0" w15:restartNumberingAfterBreak="0">
     <w:nsid w:val="214162BF"/>
     <w:multiLevelType w:val="hybridMultilevel"/>
@@ -6083,10 +6310,10 @@
       </w:pPr>
     </w:lvl>
   </w:abstractNum>
-  <w:num w:numId="1">
+  <w:num w:numId="1" w16cid:durableId="710887240">
     <w:abstractNumId w:val="1"/>
   </w:num>
-  <w:num w:numId="2">
+  <w:num w:numId="2" w16cid:durableId="1094979153">
     <w:abstractNumId w:val="0"/>
   </w:num>
 </w:numbering>

</xml_diff>

<commit_message>
Zobrazení hran, bodů, ploch + úprava světel
</commit_message>
<xml_diff>
--- a/Pozadavky_PGRF3_2022_Task1.docx
+++ b/Pozadavky_PGRF3_2022_Task1.docx
@@ -108,29 +108,7 @@
                 <w:lang w:eastAsia="cs-CZ"/>
               </w:rPr>
               <w:br/>
-              <w:t xml:space="preserve">(hodnota od 0 do 1 odpovídá 0 až </w:t>
-            </w:r>
-            <w:proofErr w:type="gramStart"/>
-            <w:r>
-              <w:rPr>
-                <w:rFonts w:ascii="Arial" w:eastAsia="Times New Roman" w:hAnsi="Arial" w:cs="Arial"/>
-                <w:b w:val="0"/>
-                <w:sz w:val="20"/>
-                <w:szCs w:val="24"/>
-                <w:lang w:eastAsia="cs-CZ"/>
-              </w:rPr>
-              <w:t>100%</w:t>
-            </w:r>
-            <w:proofErr w:type="gramEnd"/>
-            <w:r>
-              <w:rPr>
-                <w:rFonts w:ascii="Arial" w:eastAsia="Times New Roman" w:hAnsi="Arial" w:cs="Arial"/>
-                <w:b w:val="0"/>
-                <w:sz w:val="20"/>
-                <w:szCs w:val="24"/>
-                <w:lang w:eastAsia="cs-CZ"/>
-              </w:rPr>
-              <w:t>)</w:t>
+              <w:t>(hodnota od 0 do 1 odpovídá 0 až 100%)</w:t>
             </w:r>
           </w:p>
         </w:tc>
@@ -343,20 +321,8 @@
                 <w:szCs w:val="24"/>
                 <w:lang w:eastAsia="cs-CZ"/>
               </w:rPr>
-              <w:t xml:space="preserve">Reprezentace </w:t>
-            </w:r>
-            <w:proofErr w:type="spellStart"/>
-            <w:r>
-              <w:rPr>
-                <w:rFonts w:ascii="Arial" w:eastAsia="Times New Roman" w:hAnsi="Arial" w:cs="Arial"/>
-                <w:i w:val="0"/>
-                <w:sz w:val="20"/>
-                <w:szCs w:val="24"/>
-                <w:lang w:eastAsia="cs-CZ"/>
-              </w:rPr>
-              <w:t>gridu</w:t>
-            </w:r>
-            <w:proofErr w:type="spellEnd"/>
+              <w:t>Reprezentace gridu</w:t>
+            </w:r>
           </w:p>
         </w:tc>
         <w:tc>
@@ -658,6 +624,16 @@
                 <w:lang w:eastAsia="cs-CZ"/>
               </w:rPr>
             </w:pPr>
+            <w:r>
+              <w:rPr>
+                <w:rFonts w:ascii="Arial" w:eastAsia="Times New Roman" w:hAnsi="Arial" w:cs="Arial"/>
+                <w:sz w:val="20"/>
+                <w:szCs w:val="24"/>
+                <w:highlight w:val="yellow"/>
+                <w:lang w:eastAsia="cs-CZ"/>
+              </w:rPr>
+              <w:t>1</w:t>
+            </w:r>
           </w:p>
         </w:tc>
         <w:tc>
@@ -676,6 +652,16 @@
                 <w:lang w:eastAsia="cs-CZ"/>
               </w:rPr>
             </w:pPr>
+            <w:r>
+              <w:rPr>
+                <w:rFonts w:ascii="Times New Roman" w:eastAsia="Times New Roman" w:hAnsi="Times New Roman" w:cs="Times New Roman"/>
+                <w:sz w:val="20"/>
+                <w:szCs w:val="20"/>
+                <w:highlight w:val="yellow"/>
+                <w:lang w:eastAsia="cs-CZ"/>
+              </w:rPr>
+              <w:t>C</w:t>
+            </w:r>
           </w:p>
         </w:tc>
         <w:tc>
@@ -1923,45 +1909,14 @@
                 <w:lang w:eastAsia="cs-CZ"/>
               </w:rPr>
             </w:pPr>
-            <w:proofErr w:type="spellStart"/>
-            <w:r>
-              <w:rPr>
-                <w:rFonts w:ascii="Times New Roman" w:eastAsia="Times New Roman" w:hAnsi="Times New Roman" w:cs="Times New Roman"/>
-                <w:sz w:val="20"/>
-                <w:szCs w:val="20"/>
-                <w:lang w:eastAsia="cs-CZ"/>
-              </w:rPr>
-              <w:t>Persp</w:t>
-            </w:r>
-            <w:proofErr w:type="spellEnd"/>
-            <w:r>
-              <w:rPr>
-                <w:rFonts w:ascii="Times New Roman" w:eastAsia="Times New Roman" w:hAnsi="Times New Roman" w:cs="Times New Roman"/>
-                <w:sz w:val="20"/>
-                <w:szCs w:val="20"/>
-                <w:lang w:eastAsia="cs-CZ"/>
-              </w:rPr>
-              <w:t xml:space="preserve">. P; </w:t>
-            </w:r>
-            <w:proofErr w:type="spellStart"/>
-            <w:r>
-              <w:rPr>
-                <w:rFonts w:ascii="Times New Roman" w:eastAsia="Times New Roman" w:hAnsi="Times New Roman" w:cs="Times New Roman"/>
-                <w:sz w:val="20"/>
-                <w:szCs w:val="20"/>
-                <w:lang w:eastAsia="cs-CZ"/>
-              </w:rPr>
-              <w:t>Orto</w:t>
-            </w:r>
-            <w:proofErr w:type="spellEnd"/>
-            <w:r>
-              <w:rPr>
-                <w:rFonts w:ascii="Times New Roman" w:eastAsia="Times New Roman" w:hAnsi="Times New Roman" w:cs="Times New Roman"/>
-                <w:sz w:val="20"/>
-                <w:szCs w:val="20"/>
-                <w:lang w:eastAsia="cs-CZ"/>
-              </w:rPr>
-              <w:t>. O</w:t>
+            <w:r>
+              <w:rPr>
+                <w:rFonts w:ascii="Times New Roman" w:eastAsia="Times New Roman" w:hAnsi="Times New Roman" w:cs="Times New Roman"/>
+                <w:sz w:val="20"/>
+                <w:szCs w:val="20"/>
+                <w:lang w:eastAsia="cs-CZ"/>
+              </w:rPr>
+              <w:t>Persp. P; Orto. O</w:t>
             </w:r>
           </w:p>
         </w:tc>
@@ -2199,16 +2154,6 @@
                 <w:lang w:eastAsia="cs-CZ"/>
               </w:rPr>
             </w:pPr>
-            <w:r>
-              <w:rPr>
-                <w:rFonts w:ascii="Times New Roman" w:eastAsia="Times New Roman" w:hAnsi="Times New Roman" w:cs="Times New Roman"/>
-                <w:sz w:val="20"/>
-                <w:szCs w:val="20"/>
-                <w:highlight w:val="yellow"/>
-                <w:lang w:eastAsia="cs-CZ"/>
-              </w:rPr>
-              <w:t>?</w:t>
-            </w:r>
           </w:p>
         </w:tc>
         <w:tc>
@@ -2226,15 +2171,6 @@
                 <w:lang w:eastAsia="cs-CZ"/>
               </w:rPr>
             </w:pPr>
-            <w:r>
-              <w:rPr>
-                <w:rFonts w:ascii="Times New Roman" w:eastAsia="Times New Roman" w:hAnsi="Times New Roman" w:cs="Times New Roman"/>
-                <w:sz w:val="20"/>
-                <w:szCs w:val="20"/>
-                <w:lang w:eastAsia="cs-CZ"/>
-              </w:rPr>
-              <w:t>?</w:t>
-            </w:r>
           </w:p>
         </w:tc>
       </w:tr>
@@ -2299,27 +2235,7 @@
                 <w:szCs w:val="24"/>
                 <w:lang w:eastAsia="cs-CZ"/>
               </w:rPr>
-              <w:t xml:space="preserve">Pozice </w:t>
-            </w:r>
-            <w:proofErr w:type="spellStart"/>
-            <w:r>
-              <w:rPr>
-                <w:rFonts w:ascii="Arial" w:eastAsia="Times New Roman" w:hAnsi="Arial" w:cs="Arial"/>
-                <w:sz w:val="20"/>
-                <w:szCs w:val="24"/>
-                <w:lang w:eastAsia="cs-CZ"/>
-              </w:rPr>
-              <w:t>xyz</w:t>
-            </w:r>
-            <w:proofErr w:type="spellEnd"/>
-            <w:r>
-              <w:rPr>
-                <w:rFonts w:ascii="Arial" w:eastAsia="Times New Roman" w:hAnsi="Arial" w:cs="Arial"/>
-                <w:sz w:val="20"/>
-                <w:szCs w:val="24"/>
-                <w:lang w:eastAsia="cs-CZ"/>
-              </w:rPr>
-              <w:t xml:space="preserve"> – v souřadnicích pozorovatele</w:t>
+              <w:t>Pozice xyz – v souřadnicích pozorovatele</w:t>
             </w:r>
           </w:p>
         </w:tc>
@@ -2441,27 +2357,7 @@
                 <w:szCs w:val="24"/>
                 <w:lang w:eastAsia="cs-CZ"/>
               </w:rPr>
-              <w:t>Hloubka – informace v </w:t>
-            </w:r>
-            <w:proofErr w:type="spellStart"/>
-            <w:r>
-              <w:rPr>
-                <w:rFonts w:ascii="Arial" w:eastAsia="Times New Roman" w:hAnsi="Arial" w:cs="Arial"/>
-                <w:sz w:val="20"/>
-                <w:szCs w:val="24"/>
-                <w:lang w:eastAsia="cs-CZ"/>
-              </w:rPr>
-              <w:t>depth</w:t>
-            </w:r>
-            <w:proofErr w:type="spellEnd"/>
-            <w:r>
-              <w:rPr>
-                <w:rFonts w:ascii="Arial" w:eastAsia="Times New Roman" w:hAnsi="Arial" w:cs="Arial"/>
-                <w:sz w:val="20"/>
-                <w:szCs w:val="24"/>
-                <w:lang w:eastAsia="cs-CZ"/>
-              </w:rPr>
-              <w:t xml:space="preserve"> bufferu</w:t>
+              <w:t>Hloubka – informace v depth bufferu</w:t>
             </w:r>
           </w:p>
         </w:tc>
@@ -2501,16 +2397,6 @@
                 <w:lang w:eastAsia="cs-CZ"/>
               </w:rPr>
             </w:pPr>
-            <w:r>
-              <w:rPr>
-                <w:rFonts w:ascii="Times New Roman" w:eastAsia="Times New Roman" w:hAnsi="Times New Roman" w:cs="Times New Roman"/>
-                <w:sz w:val="20"/>
-                <w:szCs w:val="20"/>
-                <w:highlight w:val="yellow"/>
-                <w:lang w:eastAsia="cs-CZ"/>
-              </w:rPr>
-              <w:t>?</w:t>
-            </w:r>
           </w:p>
         </w:tc>
         <w:tc>
@@ -2580,27 +2466,7 @@
                 <w:szCs w:val="24"/>
                 <w:lang w:eastAsia="cs-CZ"/>
               </w:rPr>
-              <w:t xml:space="preserve">Normála </w:t>
-            </w:r>
-            <w:proofErr w:type="spellStart"/>
-            <w:r>
-              <w:rPr>
-                <w:rFonts w:ascii="Arial" w:eastAsia="Times New Roman" w:hAnsi="Arial" w:cs="Arial"/>
-                <w:sz w:val="20"/>
-                <w:szCs w:val="24"/>
-                <w:lang w:eastAsia="cs-CZ"/>
-              </w:rPr>
-              <w:t>xyz</w:t>
-            </w:r>
-            <w:proofErr w:type="spellEnd"/>
-            <w:r>
-              <w:rPr>
-                <w:rFonts w:ascii="Arial" w:eastAsia="Times New Roman" w:hAnsi="Arial" w:cs="Arial"/>
-                <w:sz w:val="20"/>
-                <w:szCs w:val="24"/>
-                <w:lang w:eastAsia="cs-CZ"/>
-              </w:rPr>
-              <w:t xml:space="preserve"> </w:t>
+              <w:t xml:space="preserve">Normála xyz </w:t>
             </w:r>
             <w:r>
               <w:rPr>
@@ -2755,19 +2621,8 @@
                 <w:szCs w:val="24"/>
                 <w:lang w:eastAsia="cs-CZ"/>
               </w:rPr>
-              <w:t xml:space="preserve">Mapovaná textura </w:t>
-            </w:r>
-            <w:proofErr w:type="spellStart"/>
-            <w:r>
-              <w:rPr>
-                <w:rFonts w:ascii="Arial" w:eastAsia="Times New Roman" w:hAnsi="Arial" w:cs="Arial"/>
-                <w:sz w:val="20"/>
-                <w:szCs w:val="24"/>
-                <w:lang w:eastAsia="cs-CZ"/>
-              </w:rPr>
-              <w:t>rgba</w:t>
-            </w:r>
-            <w:proofErr w:type="spellEnd"/>
+              <w:t>Mapovaná textura rgba</w:t>
+            </w:r>
           </w:p>
         </w:tc>
         <w:tc>
@@ -2887,19 +2742,8 @@
                 <w:szCs w:val="24"/>
                 <w:lang w:eastAsia="cs-CZ"/>
               </w:rPr>
-              <w:t xml:space="preserve">Souřadnice do textury </w:t>
-            </w:r>
-            <w:proofErr w:type="spellStart"/>
-            <w:r>
-              <w:rPr>
-                <w:rFonts w:ascii="Arial" w:eastAsia="Times New Roman" w:hAnsi="Arial" w:cs="Arial"/>
-                <w:sz w:val="20"/>
-                <w:szCs w:val="24"/>
-                <w:lang w:eastAsia="cs-CZ"/>
-              </w:rPr>
-              <w:t>uv</w:t>
-            </w:r>
-            <w:proofErr w:type="spellEnd"/>
+              <w:t>Souřadnice do textury uv</w:t>
+            </w:r>
           </w:p>
         </w:tc>
         <w:tc>
@@ -3395,6 +3239,16 @@
                 <w:lang w:eastAsia="cs-CZ"/>
               </w:rPr>
             </w:pPr>
+            <w:r>
+              <w:rPr>
+                <w:rFonts w:ascii="Times New Roman" w:eastAsia="Times New Roman" w:hAnsi="Times New Roman" w:cs="Times New Roman"/>
+                <w:sz w:val="20"/>
+                <w:szCs w:val="20"/>
+                <w:highlight w:val="yellow"/>
+                <w:lang w:eastAsia="cs-CZ"/>
+              </w:rPr>
+              <w:t>1</w:t>
+            </w:r>
           </w:p>
         </w:tc>
         <w:tc>
@@ -3978,6 +3832,16 @@
                 <w:lang w:eastAsia="cs-CZ"/>
               </w:rPr>
             </w:pPr>
+            <w:r>
+              <w:rPr>
+                <w:rFonts w:ascii="Times New Roman" w:eastAsia="Times New Roman" w:hAnsi="Times New Roman" w:cs="Times New Roman"/>
+                <w:sz w:val="20"/>
+                <w:szCs w:val="20"/>
+                <w:highlight w:val="yellow"/>
+                <w:lang w:eastAsia="cs-CZ"/>
+              </w:rPr>
+              <w:t>1</w:t>
+            </w:r>
           </w:p>
         </w:tc>
         <w:tc>
@@ -4013,15 +3877,6 @@
                 <w:lang w:eastAsia="cs-CZ"/>
               </w:rPr>
             </w:pPr>
-            <w:r>
-              <w:rPr>
-                <w:rFonts w:ascii="Times New Roman" w:eastAsia="Times New Roman" w:hAnsi="Times New Roman" w:cs="Times New Roman"/>
-                <w:sz w:val="20"/>
-                <w:szCs w:val="20"/>
-                <w:lang w:eastAsia="cs-CZ"/>
-              </w:rPr>
-              <w:t>Př.4 – slide 25</w:t>
-            </w:r>
           </w:p>
         </w:tc>
       </w:tr>
@@ -4339,6 +4194,16 @@
                 <w:lang w:eastAsia="cs-CZ"/>
               </w:rPr>
             </w:pPr>
+            <w:r>
+              <w:rPr>
+                <w:rFonts w:ascii="Times New Roman" w:eastAsia="Times New Roman" w:hAnsi="Times New Roman" w:cs="Times New Roman"/>
+                <w:sz w:val="20"/>
+                <w:szCs w:val="20"/>
+                <w:highlight w:val="yellow"/>
+                <w:lang w:eastAsia="cs-CZ"/>
+              </w:rPr>
+              <w:t>1</w:t>
+            </w:r>
           </w:p>
         </w:tc>
         <w:tc>
@@ -4576,6 +4441,16 @@
                 <w:lang w:eastAsia="cs-CZ"/>
               </w:rPr>
             </w:pPr>
+            <w:r>
+              <w:rPr>
+                <w:rFonts w:ascii="Times New Roman" w:eastAsia="Times New Roman" w:hAnsi="Times New Roman" w:cs="Times New Roman"/>
+                <w:sz w:val="20"/>
+                <w:szCs w:val="20"/>
+                <w:highlight w:val="yellow"/>
+                <w:lang w:eastAsia="cs-CZ"/>
+              </w:rPr>
+              <w:t>1</w:t>
+            </w:r>
           </w:p>
         </w:tc>
         <w:tc>
@@ -4686,6 +4561,16 @@
                 <w:lang w:eastAsia="cs-CZ"/>
               </w:rPr>
             </w:pPr>
+            <w:r>
+              <w:rPr>
+                <w:rFonts w:ascii="Times New Roman" w:eastAsia="Times New Roman" w:hAnsi="Times New Roman" w:cs="Times New Roman"/>
+                <w:sz w:val="20"/>
+                <w:szCs w:val="20"/>
+                <w:highlight w:val="yellow"/>
+                <w:lang w:eastAsia="cs-CZ"/>
+              </w:rPr>
+              <w:t>1</w:t>
+            </w:r>
           </w:p>
         </w:tc>
         <w:tc>
@@ -4759,7 +4644,6 @@
               </w:rPr>
               <w:t xml:space="preserve"> </w:t>
             </w:r>
-            <w:proofErr w:type="spellStart"/>
             <w:r>
               <w:rPr>
                 <w:rFonts w:ascii="Arial" w:eastAsia="Times New Roman" w:hAnsi="Arial" w:cs="Arial"/>
@@ -4768,31 +4652,8 @@
                 <w:szCs w:val="24"/>
                 <w:lang w:eastAsia="cs-CZ"/>
               </w:rPr>
-              <w:t>Normal</w:t>
-            </w:r>
-            <w:proofErr w:type="spellEnd"/>
-            <w:r>
-              <w:rPr>
-                <w:rFonts w:ascii="Arial" w:eastAsia="Times New Roman" w:hAnsi="Arial" w:cs="Arial"/>
-                <w:i w:val="0"/>
-                <w:sz w:val="20"/>
-                <w:szCs w:val="24"/>
-                <w:lang w:eastAsia="cs-CZ"/>
-              </w:rPr>
-              <w:t xml:space="preserve"> </w:t>
-            </w:r>
-            <w:proofErr w:type="spellStart"/>
-            <w:r>
-              <w:rPr>
-                <w:rFonts w:ascii="Arial" w:eastAsia="Times New Roman" w:hAnsi="Arial" w:cs="Arial"/>
-                <w:i w:val="0"/>
-                <w:sz w:val="20"/>
-                <w:szCs w:val="24"/>
-                <w:lang w:eastAsia="cs-CZ"/>
-              </w:rPr>
-              <w:t>mapping</w:t>
-            </w:r>
-            <w:proofErr w:type="spellEnd"/>
+              <w:t>Normal mapping</w:t>
+            </w:r>
           </w:p>
         </w:tc>
         <w:tc>
@@ -5133,29 +4994,7 @@
                 <w:szCs w:val="24"/>
                 <w:lang w:eastAsia="cs-CZ"/>
               </w:rPr>
-              <w:t xml:space="preserve">Paralax </w:t>
-            </w:r>
-            <w:proofErr w:type="spellStart"/>
-            <w:r>
-              <w:rPr>
-                <w:rFonts w:ascii="Arial" w:eastAsia="Times New Roman" w:hAnsi="Arial" w:cs="Arial"/>
-                <w:i w:val="0"/>
-                <w:sz w:val="20"/>
-                <w:szCs w:val="24"/>
-                <w:lang w:eastAsia="cs-CZ"/>
-              </w:rPr>
-              <w:t>mapping</w:t>
-            </w:r>
-            <w:proofErr w:type="spellEnd"/>
-            <w:r>
-              <w:rPr>
-                <w:rFonts w:ascii="Arial" w:eastAsia="Times New Roman" w:hAnsi="Arial" w:cs="Arial"/>
-                <w:i w:val="0"/>
-                <w:sz w:val="20"/>
-                <w:szCs w:val="24"/>
-                <w:lang w:eastAsia="cs-CZ"/>
-              </w:rPr>
-              <w:t xml:space="preserve"> (bonus)</w:t>
+              <w:t>Paralax mapping (bonus)</w:t>
             </w:r>
           </w:p>
         </w:tc>
@@ -5202,6 +5041,16 @@
                 <w:lang w:eastAsia="cs-CZ"/>
               </w:rPr>
             </w:pPr>
+            <w:r>
+              <w:rPr>
+                <w:rFonts w:ascii="Times New Roman" w:eastAsia="Times New Roman" w:hAnsi="Times New Roman" w:cs="Times New Roman"/>
+                <w:sz w:val="20"/>
+                <w:szCs w:val="20"/>
+                <w:highlight w:val="yellow"/>
+                <w:lang w:eastAsia="cs-CZ"/>
+              </w:rPr>
+              <w:t>0</w:t>
+            </w:r>
           </w:p>
         </w:tc>
         <w:tc>
@@ -5308,6 +5157,16 @@
                 <w:lang w:eastAsia="cs-CZ"/>
               </w:rPr>
             </w:pPr>
+            <w:r>
+              <w:rPr>
+                <w:rFonts w:ascii="Times New Roman" w:eastAsia="Times New Roman" w:hAnsi="Times New Roman" w:cs="Times New Roman"/>
+                <w:sz w:val="20"/>
+                <w:szCs w:val="20"/>
+                <w:highlight w:val="yellow"/>
+                <w:lang w:eastAsia="cs-CZ"/>
+              </w:rPr>
+              <w:t>0</w:t>
+            </w:r>
           </w:p>
         </w:tc>
         <w:tc>
@@ -5416,6 +5275,16 @@
                 <w:lang w:eastAsia="cs-CZ"/>
               </w:rPr>
             </w:pPr>
+            <w:r>
+              <w:rPr>
+                <w:rFonts w:ascii="Times New Roman" w:eastAsia="Times New Roman" w:hAnsi="Times New Roman" w:cs="Times New Roman"/>
+                <w:sz w:val="20"/>
+                <w:szCs w:val="20"/>
+                <w:highlight w:val="yellow"/>
+                <w:lang w:eastAsia="cs-CZ"/>
+              </w:rPr>
+              <w:t>0</w:t>
+            </w:r>
           </w:p>
         </w:tc>
         <w:tc>
@@ -5497,20 +5366,8 @@
                 <w:szCs w:val="24"/>
                 <w:lang w:eastAsia="cs-CZ"/>
               </w:rPr>
-              <w:t xml:space="preserve">pomocí </w:t>
-            </w:r>
-            <w:proofErr w:type="spellStart"/>
-            <w:r>
-              <w:rPr>
-                <w:rFonts w:ascii="Arial" w:eastAsia="Times New Roman" w:hAnsi="Arial" w:cs="Arial"/>
-                <w:i w:val="0"/>
-                <w:sz w:val="20"/>
-                <w:szCs w:val="24"/>
-                <w:lang w:eastAsia="cs-CZ"/>
-              </w:rPr>
-              <w:t>gitu</w:t>
-            </w:r>
-            <w:proofErr w:type="spellEnd"/>
+              <w:t>pomocí gitu</w:t>
+            </w:r>
           </w:p>
         </w:tc>
         <w:tc>
@@ -5675,20 +5532,8 @@
                 <w:szCs w:val="24"/>
                 <w:lang w:eastAsia="cs-CZ"/>
               </w:rPr>
-              <w:t xml:space="preserve">ravidelné komentované </w:t>
-            </w:r>
-            <w:proofErr w:type="spellStart"/>
-            <w:r>
-              <w:rPr>
-                <w:rFonts w:ascii="Arial" w:eastAsia="Times New Roman" w:hAnsi="Arial" w:cs="Arial"/>
-                <w:bCs/>
-                <w:sz w:val="20"/>
-                <w:szCs w:val="24"/>
-                <w:lang w:eastAsia="cs-CZ"/>
-              </w:rPr>
-              <w:t>commity</w:t>
-            </w:r>
-            <w:proofErr w:type="spellEnd"/>
+              <w:t>ravidelné komentované commity</w:t>
+            </w:r>
           </w:p>
         </w:tc>
         <w:tc>

</xml_diff>

<commit_message>
Přidání Normal Maping ale nefunguje
</commit_message>
<xml_diff>
--- a/Pozadavky_PGRF3_2022_Task1.docx
+++ b/Pozadavky_PGRF3_2022_Task1.docx
@@ -1810,6 +1810,44 @@
                 <w:lang w:eastAsia="cs-CZ"/>
               </w:rPr>
             </w:pPr>
+            <w:r>
+              <w:rPr>
+                <w:rFonts w:ascii="Times New Roman" w:eastAsia="Times New Roman" w:hAnsi="Times New Roman" w:cs="Times New Roman"/>
+                <w:sz w:val="18"/>
+                <w:szCs w:val="18"/>
+                <w:highlight w:val="yellow"/>
+                <w:lang w:eastAsia="cs-CZ"/>
+              </w:rPr>
+              <w:t>LSHIFT</w:t>
+            </w:r>
+            <w:r>
+              <w:rPr>
+                <w:rFonts w:ascii="Times New Roman" w:eastAsia="Times New Roman" w:hAnsi="Times New Roman" w:cs="Times New Roman"/>
+                <w:sz w:val="18"/>
+                <w:szCs w:val="18"/>
+                <w:lang w:eastAsia="cs-CZ"/>
+              </w:rPr>
+              <w:t xml:space="preserve"> – nahoru, </w:t>
+            </w:r>
+            <w:r>
+              <w:rPr>
+                <w:rFonts w:ascii="Times New Roman" w:eastAsia="Times New Roman" w:hAnsi="Times New Roman" w:cs="Times New Roman"/>
+                <w:sz w:val="18"/>
+                <w:szCs w:val="18"/>
+                <w:highlight w:val="yellow"/>
+                <w:lang w:eastAsia="cs-CZ"/>
+              </w:rPr>
+              <w:t>LCONTROL</w:t>
+            </w:r>
+            <w:r>
+              <w:rPr>
+                <w:rFonts w:ascii="Times New Roman" w:eastAsia="Times New Roman" w:hAnsi="Times New Roman" w:cs="Times New Roman"/>
+                <w:sz w:val="18"/>
+                <w:szCs w:val="18"/>
+                <w:lang w:eastAsia="cs-CZ"/>
+              </w:rPr>
+              <w:t xml:space="preserve"> – dolů</w:t>
+            </w:r>
           </w:p>
         </w:tc>
       </w:tr>
@@ -3948,14 +3986,52 @@
                 <w:lang w:eastAsia="cs-CZ"/>
               </w:rPr>
             </w:pPr>
-            <w:r>
-              <w:rPr>
-                <w:rFonts w:ascii="Times New Roman" w:eastAsia="Times New Roman" w:hAnsi="Times New Roman" w:cs="Times New Roman"/>
-                <w:sz w:val="20"/>
-                <w:szCs w:val="20"/>
-                <w:lang w:eastAsia="cs-CZ"/>
-              </w:rPr>
-              <w:t>Č. 6</w:t>
+            <w:proofErr w:type="spellStart"/>
+            <w:r>
+              <w:rPr>
+                <w:rFonts w:ascii="Times New Roman" w:eastAsia="Times New Roman" w:hAnsi="Times New Roman" w:cs="Times New Roman"/>
+                <w:sz w:val="20"/>
+                <w:szCs w:val="20"/>
+                <w:lang w:eastAsia="cs-CZ"/>
+              </w:rPr>
+              <w:t>u_</w:t>
+            </w:r>
+            <w:r>
+              <w:rPr>
+                <w:rFonts w:ascii="Times New Roman" w:eastAsia="Times New Roman" w:hAnsi="Times New Roman" w:cs="Times New Roman"/>
+                <w:sz w:val="20"/>
+                <w:szCs w:val="20"/>
+                <w:lang w:eastAsia="cs-CZ"/>
+              </w:rPr>
+              <w:t>LightMode</w:t>
+            </w:r>
+            <w:proofErr w:type="spellEnd"/>
+            <w:r>
+              <w:rPr>
+                <w:rFonts w:ascii="Times New Roman" w:eastAsia="Times New Roman" w:hAnsi="Times New Roman" w:cs="Times New Roman"/>
+                <w:sz w:val="20"/>
+                <w:szCs w:val="20"/>
+                <w:lang w:eastAsia="cs-CZ"/>
+              </w:rPr>
+              <w:t xml:space="preserve"> </w:t>
+            </w:r>
+            <w:r>
+              <w:rPr>
+                <w:rFonts w:ascii="Times New Roman" w:eastAsia="Times New Roman" w:hAnsi="Times New Roman" w:cs="Times New Roman"/>
+                <w:sz w:val="20"/>
+                <w:szCs w:val="20"/>
+                <w:lang w:eastAsia="cs-CZ"/>
+              </w:rPr>
+              <w:t xml:space="preserve">== </w:t>
+            </w:r>
+            <w:r>
+              <w:rPr>
+                <w:rFonts w:ascii="Times New Roman" w:eastAsia="Times New Roman" w:hAnsi="Times New Roman" w:cs="Times New Roman"/>
+                <w:sz w:val="20"/>
+                <w:szCs w:val="20"/>
+                <w:lang w:eastAsia="cs-CZ"/>
+              </w:rPr>
+              <w:t>6</w:t>
             </w:r>
           </w:p>
         </w:tc>

</xml_diff>

<commit_message>
Normal + Paralax Mapping
</commit_message>
<xml_diff>
--- a/Pozadavky_PGRF3_2022_Task1.docx
+++ b/Pozadavky_PGRF3_2022_Task1.docx
@@ -17,11 +17,11 @@
         <w:tblLook w:val="04A0" w:firstRow="1" w:lastRow="0" w:firstColumn="1" w:lastColumn="0" w:noHBand="0" w:noVBand="1"/>
       </w:tblPr>
       <w:tblGrid>
-        <w:gridCol w:w="1411"/>
-        <w:gridCol w:w="3888"/>
-        <w:gridCol w:w="1225"/>
-        <w:gridCol w:w="1138"/>
-        <w:gridCol w:w="3241"/>
+        <w:gridCol w:w="1307"/>
+        <w:gridCol w:w="3573"/>
+        <w:gridCol w:w="1139"/>
+        <w:gridCol w:w="1903"/>
+        <w:gridCol w:w="2981"/>
       </w:tblGrid>
       <w:tr>
         <w:trPr>
@@ -108,29 +108,7 @@
                 <w:lang w:eastAsia="cs-CZ"/>
               </w:rPr>
               <w:br/>
-              <w:t xml:space="preserve">(hodnota od 0 do 1 odpovídá 0 až </w:t>
-            </w:r>
-            <w:proofErr w:type="gramStart"/>
-            <w:r>
-              <w:rPr>
-                <w:rFonts w:ascii="Arial" w:eastAsia="Times New Roman" w:hAnsi="Arial" w:cs="Arial"/>
-                <w:b w:val="0"/>
-                <w:sz w:val="20"/>
-                <w:szCs w:val="24"/>
-                <w:lang w:eastAsia="cs-CZ"/>
-              </w:rPr>
-              <w:t>100%</w:t>
-            </w:r>
-            <w:proofErr w:type="gramEnd"/>
-            <w:r>
-              <w:rPr>
-                <w:rFonts w:ascii="Arial" w:eastAsia="Times New Roman" w:hAnsi="Arial" w:cs="Arial"/>
-                <w:b w:val="0"/>
-                <w:sz w:val="20"/>
-                <w:szCs w:val="24"/>
-                <w:lang w:eastAsia="cs-CZ"/>
-              </w:rPr>
-              <w:t>)</w:t>
+              <w:t>(hodnota od 0 do 1 odpovídá 0 až 100%)</w:t>
             </w:r>
           </w:p>
         </w:tc>
@@ -343,20 +321,8 @@
                 <w:szCs w:val="24"/>
                 <w:lang w:eastAsia="cs-CZ"/>
               </w:rPr>
-              <w:t xml:space="preserve">Reprezentace </w:t>
-            </w:r>
-            <w:proofErr w:type="spellStart"/>
-            <w:r>
-              <w:rPr>
-                <w:rFonts w:ascii="Arial" w:eastAsia="Times New Roman" w:hAnsi="Arial" w:cs="Arial"/>
-                <w:i w:val="0"/>
-                <w:sz w:val="20"/>
-                <w:szCs w:val="24"/>
-                <w:lang w:eastAsia="cs-CZ"/>
-              </w:rPr>
-              <w:t>gridu</w:t>
-            </w:r>
-            <w:proofErr w:type="spellEnd"/>
+              <w:t>Reprezentace gridu</w:t>
+            </w:r>
           </w:p>
         </w:tc>
         <w:tc>
@@ -1529,6 +1495,16 @@
                 <w:lang w:eastAsia="cs-CZ"/>
               </w:rPr>
             </w:pPr>
+            <w:r>
+              <w:rPr>
+                <w:rFonts w:ascii="Times New Roman" w:eastAsia="Times New Roman" w:hAnsi="Times New Roman" w:cs="Times New Roman"/>
+                <w:sz w:val="20"/>
+                <w:szCs w:val="20"/>
+                <w:highlight w:val="yellow"/>
+                <w:lang w:eastAsia="cs-CZ"/>
+              </w:rPr>
+              <w:t>LMB,RMB,MMB,X,Y(Z)</w:t>
+            </w:r>
           </w:p>
         </w:tc>
         <w:tc>
@@ -1981,45 +1957,14 @@
                 <w:lang w:eastAsia="cs-CZ"/>
               </w:rPr>
             </w:pPr>
-            <w:proofErr w:type="spellStart"/>
-            <w:r>
-              <w:rPr>
-                <w:rFonts w:ascii="Times New Roman" w:eastAsia="Times New Roman" w:hAnsi="Times New Roman" w:cs="Times New Roman"/>
-                <w:sz w:val="20"/>
-                <w:szCs w:val="20"/>
-                <w:lang w:eastAsia="cs-CZ"/>
-              </w:rPr>
-              <w:t>Persp</w:t>
-            </w:r>
-            <w:proofErr w:type="spellEnd"/>
-            <w:r>
-              <w:rPr>
-                <w:rFonts w:ascii="Times New Roman" w:eastAsia="Times New Roman" w:hAnsi="Times New Roman" w:cs="Times New Roman"/>
-                <w:sz w:val="20"/>
-                <w:szCs w:val="20"/>
-                <w:lang w:eastAsia="cs-CZ"/>
-              </w:rPr>
-              <w:t xml:space="preserve">. P; </w:t>
-            </w:r>
-            <w:proofErr w:type="spellStart"/>
-            <w:r>
-              <w:rPr>
-                <w:rFonts w:ascii="Times New Roman" w:eastAsia="Times New Roman" w:hAnsi="Times New Roman" w:cs="Times New Roman"/>
-                <w:sz w:val="20"/>
-                <w:szCs w:val="20"/>
-                <w:lang w:eastAsia="cs-CZ"/>
-              </w:rPr>
-              <w:t>Orto</w:t>
-            </w:r>
-            <w:proofErr w:type="spellEnd"/>
-            <w:r>
-              <w:rPr>
-                <w:rFonts w:ascii="Times New Roman" w:eastAsia="Times New Roman" w:hAnsi="Times New Roman" w:cs="Times New Roman"/>
-                <w:sz w:val="20"/>
-                <w:szCs w:val="20"/>
-                <w:lang w:eastAsia="cs-CZ"/>
-              </w:rPr>
-              <w:t>. O</w:t>
+            <w:r>
+              <w:rPr>
+                <w:rFonts w:ascii="Times New Roman" w:eastAsia="Times New Roman" w:hAnsi="Times New Roman" w:cs="Times New Roman"/>
+                <w:sz w:val="20"/>
+                <w:szCs w:val="20"/>
+                <w:lang w:eastAsia="cs-CZ"/>
+              </w:rPr>
+              <w:t>Persp. P; Orto. O</w:t>
             </w:r>
           </w:p>
         </w:tc>
@@ -2347,27 +2292,7 @@
                 <w:szCs w:val="24"/>
                 <w:lang w:eastAsia="cs-CZ"/>
               </w:rPr>
-              <w:t xml:space="preserve">Pozice </w:t>
-            </w:r>
-            <w:proofErr w:type="spellStart"/>
-            <w:r>
-              <w:rPr>
-                <w:rFonts w:ascii="Arial" w:eastAsia="Times New Roman" w:hAnsi="Arial" w:cs="Arial"/>
-                <w:sz w:val="20"/>
-                <w:szCs w:val="24"/>
-                <w:lang w:eastAsia="cs-CZ"/>
-              </w:rPr>
-              <w:t>xyz</w:t>
-            </w:r>
-            <w:proofErr w:type="spellEnd"/>
-            <w:r>
-              <w:rPr>
-                <w:rFonts w:ascii="Arial" w:eastAsia="Times New Roman" w:hAnsi="Arial" w:cs="Arial"/>
-                <w:sz w:val="20"/>
-                <w:szCs w:val="24"/>
-                <w:lang w:eastAsia="cs-CZ"/>
-              </w:rPr>
-              <w:t xml:space="preserve"> – v souřadnicích pozorovatele</w:t>
+              <w:t>Pozice xyz – v souřadnicích pozorovatele</w:t>
             </w:r>
           </w:p>
         </w:tc>
@@ -2489,27 +2414,7 @@
                 <w:szCs w:val="24"/>
                 <w:lang w:eastAsia="cs-CZ"/>
               </w:rPr>
-              <w:t>Hloubka – informace v </w:t>
-            </w:r>
-            <w:proofErr w:type="spellStart"/>
-            <w:r>
-              <w:rPr>
-                <w:rFonts w:ascii="Arial" w:eastAsia="Times New Roman" w:hAnsi="Arial" w:cs="Arial"/>
-                <w:sz w:val="20"/>
-                <w:szCs w:val="24"/>
-                <w:lang w:eastAsia="cs-CZ"/>
-              </w:rPr>
-              <w:t>depth</w:t>
-            </w:r>
-            <w:proofErr w:type="spellEnd"/>
-            <w:r>
-              <w:rPr>
-                <w:rFonts w:ascii="Arial" w:eastAsia="Times New Roman" w:hAnsi="Arial" w:cs="Arial"/>
-                <w:sz w:val="20"/>
-                <w:szCs w:val="24"/>
-                <w:lang w:eastAsia="cs-CZ"/>
-              </w:rPr>
-              <w:t xml:space="preserve"> bufferu</w:t>
+              <w:t>Hloubka – informace v depth bufferu</w:t>
             </w:r>
           </w:p>
         </w:tc>
@@ -2587,25 +2492,14 @@
                 <w:lang w:eastAsia="cs-CZ"/>
               </w:rPr>
             </w:pPr>
-            <w:proofErr w:type="spellStart"/>
-            <w:r>
-              <w:rPr>
-                <w:rFonts w:ascii="Times New Roman" w:eastAsia="Times New Roman" w:hAnsi="Times New Roman" w:cs="Times New Roman"/>
-                <w:sz w:val="20"/>
-                <w:szCs w:val="20"/>
-                <w:lang w:eastAsia="cs-CZ"/>
-              </w:rPr>
-              <w:t>u_LightMode</w:t>
-            </w:r>
-            <w:proofErr w:type="spellEnd"/>
-            <w:r>
-              <w:rPr>
-                <w:rFonts w:ascii="Times New Roman" w:eastAsia="Times New Roman" w:hAnsi="Times New Roman" w:cs="Times New Roman"/>
-                <w:sz w:val="20"/>
-                <w:szCs w:val="20"/>
-                <w:lang w:eastAsia="cs-CZ"/>
-              </w:rPr>
-              <w:t xml:space="preserve"> == 11</w:t>
+            <w:r>
+              <w:rPr>
+                <w:rFonts w:ascii="Times New Roman" w:eastAsia="Times New Roman" w:hAnsi="Times New Roman" w:cs="Times New Roman"/>
+                <w:sz w:val="20"/>
+                <w:szCs w:val="20"/>
+                <w:lang w:eastAsia="cs-CZ"/>
+              </w:rPr>
+              <w:t>u_LightMode == 11</w:t>
             </w:r>
           </w:p>
         </w:tc>
@@ -2658,27 +2552,7 @@
                 <w:szCs w:val="24"/>
                 <w:lang w:eastAsia="cs-CZ"/>
               </w:rPr>
-              <w:t xml:space="preserve">Normála </w:t>
-            </w:r>
-            <w:proofErr w:type="spellStart"/>
-            <w:r>
-              <w:rPr>
-                <w:rFonts w:ascii="Arial" w:eastAsia="Times New Roman" w:hAnsi="Arial" w:cs="Arial"/>
-                <w:sz w:val="20"/>
-                <w:szCs w:val="24"/>
-                <w:lang w:eastAsia="cs-CZ"/>
-              </w:rPr>
-              <w:t>xyz</w:t>
-            </w:r>
-            <w:proofErr w:type="spellEnd"/>
-            <w:r>
-              <w:rPr>
-                <w:rFonts w:ascii="Arial" w:eastAsia="Times New Roman" w:hAnsi="Arial" w:cs="Arial"/>
-                <w:sz w:val="20"/>
-                <w:szCs w:val="24"/>
-                <w:lang w:eastAsia="cs-CZ"/>
-              </w:rPr>
-              <w:t xml:space="preserve"> </w:t>
+              <w:t xml:space="preserve">Normála xyz </w:t>
             </w:r>
             <w:r>
               <w:rPr>
@@ -2833,19 +2707,8 @@
                 <w:szCs w:val="24"/>
                 <w:lang w:eastAsia="cs-CZ"/>
               </w:rPr>
-              <w:t xml:space="preserve">Mapovaná textura </w:t>
-            </w:r>
-            <w:proofErr w:type="spellStart"/>
-            <w:r>
-              <w:rPr>
-                <w:rFonts w:ascii="Arial" w:eastAsia="Times New Roman" w:hAnsi="Arial" w:cs="Arial"/>
-                <w:sz w:val="20"/>
-                <w:szCs w:val="24"/>
-                <w:lang w:eastAsia="cs-CZ"/>
-              </w:rPr>
-              <w:t>rgba</w:t>
-            </w:r>
-            <w:proofErr w:type="spellEnd"/>
+              <w:t>Mapovaná textura rgba</w:t>
+            </w:r>
           </w:p>
         </w:tc>
         <w:tc>
@@ -2965,19 +2828,8 @@
                 <w:szCs w:val="24"/>
                 <w:lang w:eastAsia="cs-CZ"/>
               </w:rPr>
-              <w:t xml:space="preserve">Souřadnice do textury </w:t>
-            </w:r>
-            <w:proofErr w:type="spellStart"/>
-            <w:r>
-              <w:rPr>
-                <w:rFonts w:ascii="Arial" w:eastAsia="Times New Roman" w:hAnsi="Arial" w:cs="Arial"/>
-                <w:sz w:val="20"/>
-                <w:szCs w:val="24"/>
-                <w:lang w:eastAsia="cs-CZ"/>
-              </w:rPr>
-              <w:t>uv</w:t>
-            </w:r>
-            <w:proofErr w:type="spellEnd"/>
+              <w:t>Souřadnice do textury uv</w:t>
+            </w:r>
           </w:p>
         </w:tc>
         <w:tc>
@@ -3986,7 +3838,6 @@
                 <w:lang w:eastAsia="cs-CZ"/>
               </w:rPr>
             </w:pPr>
-            <w:proofErr w:type="spellStart"/>
             <w:r>
               <w:rPr>
                 <w:rFonts w:ascii="Times New Roman" w:eastAsia="Times New Roman" w:hAnsi="Times New Roman" w:cs="Times New Roman"/>
@@ -4003,17 +3854,7 @@
                 <w:szCs w:val="20"/>
                 <w:lang w:eastAsia="cs-CZ"/>
               </w:rPr>
-              <w:t>LightMode</w:t>
-            </w:r>
-            <w:proofErr w:type="spellEnd"/>
-            <w:r>
-              <w:rPr>
-                <w:rFonts w:ascii="Times New Roman" w:eastAsia="Times New Roman" w:hAnsi="Times New Roman" w:cs="Times New Roman"/>
-                <w:sz w:val="20"/>
-                <w:szCs w:val="20"/>
-                <w:lang w:eastAsia="cs-CZ"/>
-              </w:rPr>
-              <w:t xml:space="preserve"> </w:t>
+              <w:t xml:space="preserve">LightMode </w:t>
             </w:r>
             <w:r>
               <w:rPr>
@@ -4366,6 +4207,16 @@
                 <w:lang w:eastAsia="cs-CZ"/>
               </w:rPr>
             </w:pPr>
+            <w:r>
+              <w:rPr>
+                <w:rFonts w:ascii="Times New Roman" w:eastAsia="Times New Roman" w:hAnsi="Times New Roman" w:cs="Times New Roman"/>
+                <w:sz w:val="20"/>
+                <w:szCs w:val="20"/>
+                <w:highlight w:val="yellow"/>
+                <w:lang w:eastAsia="cs-CZ"/>
+              </w:rPr>
+              <w:t>B,V</w:t>
+            </w:r>
           </w:p>
         </w:tc>
         <w:tc>
@@ -4383,6 +4234,33 @@
                 <w:lang w:eastAsia="cs-CZ"/>
               </w:rPr>
             </w:pPr>
+            <w:r>
+              <w:rPr>
+                <w:rFonts w:ascii="Times New Roman" w:eastAsia="Times New Roman" w:hAnsi="Times New Roman" w:cs="Times New Roman"/>
+                <w:sz w:val="20"/>
+                <w:szCs w:val="20"/>
+                <w:lang w:eastAsia="cs-CZ"/>
+              </w:rPr>
+              <w:t>u_</w:t>
+            </w:r>
+            <w:r>
+              <w:rPr>
+                <w:rFonts w:ascii="Times New Roman" w:eastAsia="Times New Roman" w:hAnsi="Times New Roman" w:cs="Times New Roman"/>
+                <w:sz w:val="20"/>
+                <w:szCs w:val="20"/>
+                <w:lang w:eastAsia="cs-CZ"/>
+              </w:rPr>
+              <w:t>LightMode</w:t>
+            </w:r>
+            <w:r>
+              <w:rPr>
+                <w:rFonts w:ascii="Times New Roman" w:eastAsia="Times New Roman" w:hAnsi="Times New Roman" w:cs="Times New Roman"/>
+                <w:sz w:val="20"/>
+                <w:szCs w:val="20"/>
+                <w:lang w:eastAsia="cs-CZ"/>
+              </w:rPr>
+              <w:t xml:space="preserve"> == 8</w:t>
+            </w:r>
           </w:p>
         </w:tc>
       </w:tr>
@@ -4833,6 +4711,16 @@
                 <w:lang w:eastAsia="cs-CZ"/>
               </w:rPr>
             </w:pPr>
+            <w:r>
+              <w:rPr>
+                <w:rFonts w:ascii="Times New Roman" w:eastAsia="Times New Roman" w:hAnsi="Times New Roman" w:cs="Times New Roman"/>
+                <w:sz w:val="20"/>
+                <w:szCs w:val="20"/>
+                <w:highlight w:val="yellow"/>
+                <w:lang w:eastAsia="cs-CZ"/>
+              </w:rPr>
+              <w:t>?</w:t>
+            </w:r>
           </w:p>
         </w:tc>
         <w:tc>
@@ -4868,6 +4756,15 @@
                 <w:lang w:eastAsia="cs-CZ"/>
               </w:rPr>
             </w:pPr>
+            <w:r>
+              <w:rPr>
+                <w:rFonts w:ascii="Times New Roman" w:eastAsia="Times New Roman" w:hAnsi="Times New Roman" w:cs="Times New Roman"/>
+                <w:sz w:val="20"/>
+                <w:szCs w:val="20"/>
+                <w:lang w:eastAsia="cs-CZ"/>
+              </w:rPr>
+              <w:t>Světlo se samo hýbe – Je to splněno?</w:t>
+            </w:r>
           </w:p>
         </w:tc>
       </w:tr>
@@ -4906,7 +4803,6 @@
               </w:rPr>
               <w:t xml:space="preserve"> </w:t>
             </w:r>
-            <w:proofErr w:type="spellStart"/>
             <w:r>
               <w:rPr>
                 <w:rFonts w:ascii="Arial" w:eastAsia="Times New Roman" w:hAnsi="Arial" w:cs="Arial"/>
@@ -4915,31 +4811,8 @@
                 <w:szCs w:val="24"/>
                 <w:lang w:eastAsia="cs-CZ"/>
               </w:rPr>
-              <w:t>Normal</w:t>
-            </w:r>
-            <w:proofErr w:type="spellEnd"/>
-            <w:r>
-              <w:rPr>
-                <w:rFonts w:ascii="Arial" w:eastAsia="Times New Roman" w:hAnsi="Arial" w:cs="Arial"/>
-                <w:i w:val="0"/>
-                <w:sz w:val="20"/>
-                <w:szCs w:val="24"/>
-                <w:lang w:eastAsia="cs-CZ"/>
-              </w:rPr>
-              <w:t xml:space="preserve"> </w:t>
-            </w:r>
-            <w:proofErr w:type="spellStart"/>
-            <w:r>
-              <w:rPr>
-                <w:rFonts w:ascii="Arial" w:eastAsia="Times New Roman" w:hAnsi="Arial" w:cs="Arial"/>
-                <w:i w:val="0"/>
-                <w:sz w:val="20"/>
-                <w:szCs w:val="24"/>
-                <w:lang w:eastAsia="cs-CZ"/>
-              </w:rPr>
-              <w:t>mapping</w:t>
-            </w:r>
-            <w:proofErr w:type="spellEnd"/>
+              <w:t>Normal mapping</w:t>
+            </w:r>
           </w:p>
         </w:tc>
         <w:tc>
@@ -4984,6 +4857,16 @@
                 <w:lang w:eastAsia="cs-CZ"/>
               </w:rPr>
             </w:pPr>
+            <w:r>
+              <w:rPr>
+                <w:rFonts w:ascii="Times New Roman" w:eastAsia="Times New Roman" w:hAnsi="Times New Roman" w:cs="Times New Roman"/>
+                <w:sz w:val="20"/>
+                <w:szCs w:val="20"/>
+                <w:highlight w:val="yellow"/>
+                <w:lang w:eastAsia="cs-CZ"/>
+              </w:rPr>
+              <w:t>0,5</w:t>
+            </w:r>
           </w:p>
         </w:tc>
         <w:tc>
@@ -5003,6 +4886,16 @@
                 <w:lang w:eastAsia="cs-CZ"/>
               </w:rPr>
             </w:pPr>
+            <w:r>
+              <w:rPr>
+                <w:rFonts w:ascii="Times New Roman" w:eastAsia="Times New Roman" w:hAnsi="Times New Roman" w:cs="Times New Roman"/>
+                <w:sz w:val="20"/>
+                <w:szCs w:val="20"/>
+                <w:highlight w:val="yellow"/>
+                <w:lang w:eastAsia="cs-CZ"/>
+              </w:rPr>
+              <w:t>K</w:t>
+            </w:r>
           </w:p>
         </w:tc>
         <w:tc>
@@ -5028,7 +4921,7 @@
                 <w:szCs w:val="20"/>
                 <w:lang w:eastAsia="cs-CZ"/>
               </w:rPr>
-              <w:t>Př.5 – slide 37</w:t>
+              <w:t>Pokus o splnění</w:t>
             </w:r>
           </w:p>
         </w:tc>
@@ -5101,6 +4994,16 @@
                 <w:lang w:eastAsia="cs-CZ"/>
               </w:rPr>
             </w:pPr>
+            <w:r>
+              <w:rPr>
+                <w:rFonts w:ascii="Times New Roman" w:eastAsia="Times New Roman" w:hAnsi="Times New Roman" w:cs="Times New Roman"/>
+                <w:sz w:val="20"/>
+                <w:szCs w:val="20"/>
+                <w:highlight w:val="yellow"/>
+                <w:lang w:eastAsia="cs-CZ"/>
+              </w:rPr>
+              <w:t>0,5</w:t>
+            </w:r>
           </w:p>
         </w:tc>
         <w:tc>
@@ -5208,6 +5111,16 @@
                 <w:lang w:eastAsia="cs-CZ"/>
               </w:rPr>
             </w:pPr>
+            <w:r>
+              <w:rPr>
+                <w:rFonts w:ascii="Times New Roman" w:eastAsia="Times New Roman" w:hAnsi="Times New Roman" w:cs="Times New Roman"/>
+                <w:sz w:val="20"/>
+                <w:szCs w:val="20"/>
+                <w:highlight w:val="yellow"/>
+                <w:lang w:eastAsia="cs-CZ"/>
+              </w:rPr>
+              <w:t>0,5</w:t>
+            </w:r>
           </w:p>
         </w:tc>
         <w:tc>
@@ -5280,29 +5193,7 @@
                 <w:szCs w:val="24"/>
                 <w:lang w:eastAsia="cs-CZ"/>
               </w:rPr>
-              <w:t xml:space="preserve">Paralax </w:t>
-            </w:r>
-            <w:proofErr w:type="spellStart"/>
-            <w:r>
-              <w:rPr>
-                <w:rFonts w:ascii="Arial" w:eastAsia="Times New Roman" w:hAnsi="Arial" w:cs="Arial"/>
-                <w:i w:val="0"/>
-                <w:sz w:val="20"/>
-                <w:szCs w:val="24"/>
-                <w:lang w:eastAsia="cs-CZ"/>
-              </w:rPr>
-              <w:t>mapping</w:t>
-            </w:r>
-            <w:proofErr w:type="spellEnd"/>
-            <w:r>
-              <w:rPr>
-                <w:rFonts w:ascii="Arial" w:eastAsia="Times New Roman" w:hAnsi="Arial" w:cs="Arial"/>
-                <w:i w:val="0"/>
-                <w:sz w:val="20"/>
-                <w:szCs w:val="24"/>
-                <w:lang w:eastAsia="cs-CZ"/>
-              </w:rPr>
-              <w:t xml:space="preserve"> (bonus)</w:t>
+              <w:t>Paralax mapping (bonus)</w:t>
             </w:r>
           </w:p>
         </w:tc>
@@ -5357,7 +5248,7 @@
                 <w:highlight w:val="yellow"/>
                 <w:lang w:eastAsia="cs-CZ"/>
               </w:rPr>
-              <w:t>0</w:t>
+              <w:t>0,5</w:t>
             </w:r>
           </w:p>
         </w:tc>
@@ -5377,6 +5268,16 @@
                 <w:lang w:eastAsia="cs-CZ"/>
               </w:rPr>
             </w:pPr>
+            <w:r>
+              <w:rPr>
+                <w:rFonts w:ascii="Times New Roman" w:eastAsia="Times New Roman" w:hAnsi="Times New Roman" w:cs="Times New Roman"/>
+                <w:sz w:val="20"/>
+                <w:szCs w:val="20"/>
+                <w:highlight w:val="yellow"/>
+                <w:lang w:eastAsia="cs-CZ"/>
+              </w:rPr>
+              <w:t>K</w:t>
+            </w:r>
           </w:p>
         </w:tc>
         <w:tc>
@@ -5475,6 +5376,16 @@
               </w:rPr>
               <w:t>0</w:t>
             </w:r>
+            <w:r>
+              <w:rPr>
+                <w:rFonts w:ascii="Times New Roman" w:eastAsia="Times New Roman" w:hAnsi="Times New Roman" w:cs="Times New Roman"/>
+                <w:sz w:val="20"/>
+                <w:szCs w:val="20"/>
+                <w:highlight w:val="yellow"/>
+                <w:lang w:eastAsia="cs-CZ"/>
+              </w:rPr>
+              <w:t>,5</w:t>
+            </w:r>
           </w:p>
         </w:tc>
         <w:tc>
@@ -5592,6 +5503,16 @@
                 <w:lang w:eastAsia="cs-CZ"/>
               </w:rPr>
               <w:t>0</w:t>
+            </w:r>
+            <w:r>
+              <w:rPr>
+                <w:rFonts w:ascii="Times New Roman" w:eastAsia="Times New Roman" w:hAnsi="Times New Roman" w:cs="Times New Roman"/>
+                <w:sz w:val="20"/>
+                <w:szCs w:val="20"/>
+                <w:highlight w:val="yellow"/>
+                <w:lang w:eastAsia="cs-CZ"/>
+              </w:rPr>
+              <w:t>,5</w:t>
             </w:r>
           </w:p>
         </w:tc>
@@ -5674,20 +5595,8 @@
                 <w:szCs w:val="24"/>
                 <w:lang w:eastAsia="cs-CZ"/>
               </w:rPr>
-              <w:t xml:space="preserve">pomocí </w:t>
-            </w:r>
-            <w:proofErr w:type="spellStart"/>
-            <w:r>
-              <w:rPr>
-                <w:rFonts w:ascii="Arial" w:eastAsia="Times New Roman" w:hAnsi="Arial" w:cs="Arial"/>
-                <w:i w:val="0"/>
-                <w:sz w:val="20"/>
-                <w:szCs w:val="24"/>
-                <w:lang w:eastAsia="cs-CZ"/>
-              </w:rPr>
-              <w:t>gitu</w:t>
-            </w:r>
-            <w:proofErr w:type="spellEnd"/>
+              <w:t>pomocí gitu</w:t>
+            </w:r>
           </w:p>
         </w:tc>
         <w:tc>
@@ -5852,20 +5761,8 @@
                 <w:szCs w:val="24"/>
                 <w:lang w:eastAsia="cs-CZ"/>
               </w:rPr>
-              <w:t xml:space="preserve">ravidelné komentované </w:t>
-            </w:r>
-            <w:proofErr w:type="spellStart"/>
-            <w:r>
-              <w:rPr>
-                <w:rFonts w:ascii="Arial" w:eastAsia="Times New Roman" w:hAnsi="Arial" w:cs="Arial"/>
-                <w:bCs/>
-                <w:sz w:val="20"/>
-                <w:szCs w:val="24"/>
-                <w:lang w:eastAsia="cs-CZ"/>
-              </w:rPr>
-              <w:t>commity</w:t>
-            </w:r>
-            <w:proofErr w:type="spellEnd"/>
+              <w:t>ravidelné komentované commity</w:t>
+            </w:r>
           </w:p>
         </w:tc>
         <w:tc>
@@ -5998,6 +5895,15 @@
                 <w:lang w:eastAsia="cs-CZ"/>
               </w:rPr>
             </w:pPr>
+            <w:r>
+              <w:rPr>
+                <w:rFonts w:ascii="Arial" w:eastAsia="Times New Roman" w:hAnsi="Arial" w:cs="Arial"/>
+                <w:sz w:val="20"/>
+                <w:szCs w:val="24"/>
+                <w:lang w:eastAsia="cs-CZ"/>
+              </w:rPr>
+              <w:t>Reset do výchozího rozložení</w:t>
+            </w:r>
           </w:p>
         </w:tc>
         <w:tc>
@@ -6016,6 +5922,15 @@
                 <w:lang w:eastAsia="cs-CZ"/>
               </w:rPr>
             </w:pPr>
+            <w:r>
+              <w:rPr>
+                <w:rFonts w:ascii="Times New Roman" w:eastAsia="Times New Roman" w:hAnsi="Times New Roman" w:cs="Times New Roman"/>
+                <w:sz w:val="20"/>
+                <w:szCs w:val="20"/>
+                <w:lang w:eastAsia="cs-CZ"/>
+              </w:rPr>
+              <w:t>1</w:t>
+            </w:r>
           </w:p>
         </w:tc>
         <w:tc>
@@ -6034,6 +5949,15 @@
                 <w:lang w:eastAsia="cs-CZ"/>
               </w:rPr>
             </w:pPr>
+            <w:r>
+              <w:rPr>
+                <w:rFonts w:ascii="Times New Roman" w:eastAsia="Times New Roman" w:hAnsi="Times New Roman" w:cs="Times New Roman"/>
+                <w:sz w:val="20"/>
+                <w:szCs w:val="20"/>
+                <w:lang w:eastAsia="cs-CZ"/>
+              </w:rPr>
+              <w:t>R</w:t>
+            </w:r>
           </w:p>
         </w:tc>
         <w:tc>

</xml_diff>